<commit_message>
feat: added one to one relationship in database
</commit_message>
<xml_diff>
--- a/documentation.docx
+++ b/documentation.docx
@@ -18677,6 +18677,7 @@
         <w:t xml:space="preserve">now we </w:t>
       </w:r>
       <w:proofErr w:type="spellStart"/>
+      <w:proofErr w:type="gramStart"/>
       <w:r>
         <w:rPr>
           <w:sz w:val="28"/>
@@ -18685,15 +18686,3576 @@
         <w:t>cant</w:t>
       </w:r>
       <w:proofErr w:type="spellEnd"/>
+      <w:proofErr w:type="gramEnd"/>
       <w:r>
         <w:rPr>
           <w:sz w:val="28"/>
           <w:szCs w:val="28"/>
         </w:rPr>
         <w:t xml:space="preserve"> login without authentication</w:t>
+      </w:r>
+    </w:p>
+    <w:p>
+      <w:pPr>
+        <w:rPr>
+          <w:sz w:val="28"/>
+          <w:szCs w:val="28"/>
+        </w:rPr>
+      </w:pPr>
+    </w:p>
+    <w:p>
+      <w:pPr>
+        <w:pBdr>
+          <w:bottom w:val="single" w:sz="6" w:space="1" w:color="auto"/>
+        </w:pBdr>
+        <w:jc w:val="center"/>
+        <w:rPr>
+          <w:sz w:val="36"/>
+          <w:szCs w:val="36"/>
+        </w:rPr>
+      </w:pPr>
+      <w:r>
+        <w:rPr>
+          <w:sz w:val="36"/>
+          <w:szCs w:val="36"/>
+        </w:rPr>
+        <w:t>v-</w:t>
+      </w:r>
+      <w:r>
+        <w:rPr>
+          <w:sz w:val="36"/>
+          <w:szCs w:val="36"/>
+        </w:rPr>
+        <w:t>22</w:t>
+      </w:r>
+      <w:r>
+        <w:rPr>
+          <w:sz w:val="36"/>
+          <w:szCs w:val="36"/>
+        </w:rPr>
+        <w:t xml:space="preserve"> (</w:t>
+      </w:r>
+      <w:r>
+        <w:rPr>
+          <w:sz w:val="36"/>
+          <w:szCs w:val="36"/>
+        </w:rPr>
+        <w:t>relationship in databases One to one</w:t>
+      </w:r>
+      <w:r>
+        <w:rPr>
+          <w:sz w:val="36"/>
+          <w:szCs w:val="36"/>
+        </w:rPr>
+        <w:t>)</w:t>
+      </w:r>
+    </w:p>
+    <w:p>
+      <w:pPr>
+        <w:rPr>
+          <w:sz w:val="28"/>
+          <w:szCs w:val="28"/>
+        </w:rPr>
+      </w:pPr>
+    </w:p>
+    <w:p>
+      <w:pPr>
+        <w:rPr>
+          <w:sz w:val="28"/>
+          <w:szCs w:val="28"/>
+        </w:rPr>
+      </w:pPr>
+      <w:r>
+        <w:rPr>
+          <w:sz w:val="28"/>
+          <w:szCs w:val="28"/>
+        </w:rPr>
+        <w:t xml:space="preserve">we have 3 </w:t>
+      </w:r>
+      <w:proofErr w:type="gramStart"/>
+      <w:r>
+        <w:rPr>
+          <w:sz w:val="28"/>
+          <w:szCs w:val="28"/>
+        </w:rPr>
+        <w:t>relationship</w:t>
+      </w:r>
+      <w:proofErr w:type="gramEnd"/>
+      <w:r>
+        <w:rPr>
+          <w:sz w:val="28"/>
+          <w:szCs w:val="28"/>
+        </w:rPr>
+        <w:t xml:space="preserve"> basically</w:t>
+      </w:r>
+    </w:p>
+    <w:p>
+      <w:pPr>
+        <w:pStyle w:val="ListParagraph"/>
+        <w:numPr>
+          <w:ilvl w:val="0"/>
+          <w:numId w:val="2"/>
+        </w:numPr>
+        <w:rPr>
+          <w:sz w:val="28"/>
+          <w:szCs w:val="28"/>
+        </w:rPr>
+      </w:pPr>
+      <w:r>
+        <w:rPr>
+          <w:sz w:val="28"/>
+          <w:szCs w:val="28"/>
+        </w:rPr>
+        <w:t>One to one</w:t>
+      </w:r>
+    </w:p>
+    <w:p>
+      <w:pPr>
+        <w:pStyle w:val="ListParagraph"/>
+        <w:numPr>
+          <w:ilvl w:val="0"/>
+          <w:numId w:val="2"/>
+        </w:numPr>
+        <w:rPr>
+          <w:sz w:val="28"/>
+          <w:szCs w:val="28"/>
+        </w:rPr>
+      </w:pPr>
+      <w:r>
+        <w:rPr>
+          <w:sz w:val="28"/>
+          <w:szCs w:val="28"/>
+        </w:rPr>
+        <w:t>One to many</w:t>
+      </w:r>
+    </w:p>
+    <w:p>
+      <w:pPr>
+        <w:pStyle w:val="ListParagraph"/>
+        <w:numPr>
+          <w:ilvl w:val="0"/>
+          <w:numId w:val="2"/>
+        </w:numPr>
+        <w:rPr>
+          <w:sz w:val="28"/>
+          <w:szCs w:val="28"/>
+        </w:rPr>
+      </w:pPr>
+      <w:r>
+        <w:rPr>
+          <w:sz w:val="28"/>
+          <w:szCs w:val="28"/>
+        </w:rPr>
+        <w:t>Many to many</w:t>
+      </w:r>
+    </w:p>
+    <w:p>
+      <w:pPr>
+        <w:rPr>
+          <w:sz w:val="28"/>
+          <w:szCs w:val="28"/>
+        </w:rPr>
+      </w:pPr>
+    </w:p>
+    <w:p>
+      <w:pPr>
+        <w:shd w:val="clear" w:color="auto" w:fill="282C34"/>
+        <w:spacing w:after="240" w:line="240" w:lineRule="auto"/>
+        <w:rPr>
+          <w:rFonts w:ascii="Courier New" w:eastAsia="Times New Roman" w:hAnsi="Courier New" w:cs="Courier New"/>
+          <w:color w:val="ABB2BF"/>
+          <w:sz w:val="20"/>
+          <w:szCs w:val="20"/>
+        </w:rPr>
+      </w:pPr>
+      <w:r>
+        <w:rPr>
+          <w:rFonts w:ascii="Courier New" w:eastAsia="Times New Roman" w:hAnsi="Courier New" w:cs="Courier New"/>
+          <w:color w:val="C678DD"/>
+          <w:sz w:val="20"/>
+          <w:szCs w:val="20"/>
+        </w:rPr>
+        <w:t xml:space="preserve">from </w:t>
+      </w:r>
+      <w:proofErr w:type="spellStart"/>
+      <w:r>
+        <w:rPr>
+          <w:rFonts w:ascii="Courier New" w:eastAsia="Times New Roman" w:hAnsi="Courier New" w:cs="Courier New"/>
+          <w:color w:val="ABB2BF"/>
+          <w:sz w:val="20"/>
+          <w:szCs w:val="20"/>
+        </w:rPr>
+        <w:t>django.db</w:t>
+      </w:r>
+      <w:proofErr w:type="spellEnd"/>
+      <w:r>
+        <w:rPr>
+          <w:rFonts w:ascii="Courier New" w:eastAsia="Times New Roman" w:hAnsi="Courier New" w:cs="Courier New"/>
+          <w:color w:val="ABB2BF"/>
+          <w:sz w:val="20"/>
+          <w:szCs w:val="20"/>
+        </w:rPr>
+        <w:t xml:space="preserve"> </w:t>
+      </w:r>
+      <w:r>
+        <w:rPr>
+          <w:rFonts w:ascii="Courier New" w:eastAsia="Times New Roman" w:hAnsi="Courier New" w:cs="Courier New"/>
+          <w:color w:val="C678DD"/>
+          <w:sz w:val="20"/>
+          <w:szCs w:val="20"/>
+        </w:rPr>
+        <w:t xml:space="preserve">import </w:t>
+      </w:r>
+      <w:r>
+        <w:rPr>
+          <w:rFonts w:ascii="Courier New" w:eastAsia="Times New Roman" w:hAnsi="Courier New" w:cs="Courier New"/>
+          <w:color w:val="ABB2BF"/>
+          <w:sz w:val="20"/>
+          <w:szCs w:val="20"/>
+        </w:rPr>
+        <w:t>models</w:t>
+      </w:r>
+      <w:r>
+        <w:rPr>
+          <w:rFonts w:ascii="Courier New" w:eastAsia="Times New Roman" w:hAnsi="Courier New" w:cs="Courier New"/>
+          <w:color w:val="ABB2BF"/>
+          <w:sz w:val="20"/>
+          <w:szCs w:val="20"/>
+        </w:rPr>
+        <w:br/>
+      </w:r>
+      <w:r>
+        <w:rPr>
+          <w:rFonts w:ascii="Courier New" w:eastAsia="Times New Roman" w:hAnsi="Courier New" w:cs="Courier New"/>
+          <w:color w:val="ABB2BF"/>
+          <w:sz w:val="20"/>
+          <w:szCs w:val="20"/>
+        </w:rPr>
+        <w:br/>
+      </w:r>
+      <w:r>
+        <w:rPr>
+          <w:rFonts w:ascii="Courier New" w:eastAsia="Times New Roman" w:hAnsi="Courier New" w:cs="Courier New"/>
+          <w:color w:val="5C6370"/>
+          <w:sz w:val="20"/>
+          <w:szCs w:val="20"/>
+        </w:rPr>
+        <w:t># Create your models here.</w:t>
+      </w:r>
+      <w:r>
+        <w:rPr>
+          <w:rFonts w:ascii="Courier New" w:eastAsia="Times New Roman" w:hAnsi="Courier New" w:cs="Courier New"/>
+          <w:color w:val="5C6370"/>
+          <w:sz w:val="20"/>
+          <w:szCs w:val="20"/>
+        </w:rPr>
+        <w:br/>
+      </w:r>
+      <w:r>
+        <w:rPr>
+          <w:rFonts w:ascii="Courier New" w:eastAsia="Times New Roman" w:hAnsi="Courier New" w:cs="Courier New"/>
+          <w:color w:val="5C6370"/>
+          <w:sz w:val="20"/>
+          <w:szCs w:val="20"/>
+        </w:rPr>
+        <w:br/>
+      </w:r>
+      <w:r>
+        <w:rPr>
+          <w:rFonts w:ascii="Courier New" w:eastAsia="Times New Roman" w:hAnsi="Courier New" w:cs="Courier New"/>
+          <w:color w:val="5C6370"/>
+          <w:sz w:val="20"/>
+          <w:szCs w:val="20"/>
+        </w:rPr>
+        <w:br/>
+        <w:t>#something extra information related to that particular book</w:t>
+      </w:r>
+      <w:r>
+        <w:rPr>
+          <w:rFonts w:ascii="Courier New" w:eastAsia="Times New Roman" w:hAnsi="Courier New" w:cs="Courier New"/>
+          <w:color w:val="5C6370"/>
+          <w:sz w:val="20"/>
+          <w:szCs w:val="20"/>
+        </w:rPr>
+        <w:br/>
+      </w:r>
+      <w:r>
+        <w:rPr>
+          <w:rFonts w:ascii="Courier New" w:eastAsia="Times New Roman" w:hAnsi="Courier New" w:cs="Courier New"/>
+          <w:color w:val="C678DD"/>
+          <w:sz w:val="20"/>
+          <w:szCs w:val="20"/>
+        </w:rPr>
+        <w:t xml:space="preserve">class </w:t>
+      </w:r>
+      <w:proofErr w:type="spellStart"/>
+      <w:r>
+        <w:rPr>
+          <w:rFonts w:ascii="Courier New" w:eastAsia="Times New Roman" w:hAnsi="Courier New" w:cs="Courier New"/>
+          <w:color w:val="E5C07B"/>
+          <w:sz w:val="20"/>
+          <w:szCs w:val="20"/>
+        </w:rPr>
+        <w:t>BookNumber</w:t>
+      </w:r>
+      <w:proofErr w:type="spellEnd"/>
+      <w:r>
+        <w:rPr>
+          <w:rFonts w:ascii="Courier New" w:eastAsia="Times New Roman" w:hAnsi="Courier New" w:cs="Courier New"/>
+          <w:color w:val="ABB2BF"/>
+          <w:sz w:val="20"/>
+          <w:szCs w:val="20"/>
+        </w:rPr>
+        <w:t>(</w:t>
+      </w:r>
+      <w:proofErr w:type="spellStart"/>
+      <w:r>
+        <w:rPr>
+          <w:rFonts w:ascii="Courier New" w:eastAsia="Times New Roman" w:hAnsi="Courier New" w:cs="Courier New"/>
+          <w:color w:val="ABB2BF"/>
+          <w:sz w:val="20"/>
+          <w:szCs w:val="20"/>
+        </w:rPr>
+        <w:t>models.Model</w:t>
+      </w:r>
+      <w:proofErr w:type="spellEnd"/>
+      <w:r>
+        <w:rPr>
+          <w:rFonts w:ascii="Courier New" w:eastAsia="Times New Roman" w:hAnsi="Courier New" w:cs="Courier New"/>
+          <w:color w:val="ABB2BF"/>
+          <w:sz w:val="20"/>
+          <w:szCs w:val="20"/>
+        </w:rPr>
+        <w:t>):</w:t>
+      </w:r>
+      <w:r>
+        <w:rPr>
+          <w:rFonts w:ascii="Courier New" w:eastAsia="Times New Roman" w:hAnsi="Courier New" w:cs="Courier New"/>
+          <w:color w:val="ABB2BF"/>
+          <w:sz w:val="20"/>
+          <w:szCs w:val="20"/>
+        </w:rPr>
+        <w:br/>
+        <w:t xml:space="preserve">    isbn_10 = </w:t>
+      </w:r>
+      <w:proofErr w:type="spellStart"/>
+      <w:r>
+        <w:rPr>
+          <w:rFonts w:ascii="Courier New" w:eastAsia="Times New Roman" w:hAnsi="Courier New" w:cs="Courier New"/>
+          <w:color w:val="ABB2BF"/>
+          <w:sz w:val="20"/>
+          <w:szCs w:val="20"/>
+        </w:rPr>
+        <w:t>models.</w:t>
+      </w:r>
+      <w:r>
+        <w:rPr>
+          <w:rFonts w:ascii="Courier New" w:eastAsia="Times New Roman" w:hAnsi="Courier New" w:cs="Courier New"/>
+          <w:color w:val="61AFEF"/>
+          <w:sz w:val="20"/>
+          <w:szCs w:val="20"/>
+        </w:rPr>
+        <w:t>CharField</w:t>
+      </w:r>
+      <w:proofErr w:type="spellEnd"/>
+      <w:r>
+        <w:rPr>
+          <w:rFonts w:ascii="Courier New" w:eastAsia="Times New Roman" w:hAnsi="Courier New" w:cs="Courier New"/>
+          <w:color w:val="ABB2BF"/>
+          <w:sz w:val="20"/>
+          <w:szCs w:val="20"/>
+        </w:rPr>
+        <w:t>(</w:t>
+      </w:r>
+      <w:proofErr w:type="spellStart"/>
+      <w:r>
+        <w:rPr>
+          <w:rFonts w:ascii="Courier New" w:eastAsia="Times New Roman" w:hAnsi="Courier New" w:cs="Courier New"/>
+          <w:color w:val="D19A66"/>
+          <w:sz w:val="20"/>
+          <w:szCs w:val="20"/>
+        </w:rPr>
+        <w:t>max_length</w:t>
+      </w:r>
+      <w:proofErr w:type="spellEnd"/>
+      <w:r>
+        <w:rPr>
+          <w:rFonts w:ascii="Courier New" w:eastAsia="Times New Roman" w:hAnsi="Courier New" w:cs="Courier New"/>
+          <w:color w:val="ABB2BF"/>
+          <w:sz w:val="20"/>
+          <w:szCs w:val="20"/>
+        </w:rPr>
+        <w:t>=</w:t>
+      </w:r>
+      <w:r>
+        <w:rPr>
+          <w:rFonts w:ascii="Courier New" w:eastAsia="Times New Roman" w:hAnsi="Courier New" w:cs="Courier New"/>
+          <w:color w:val="D19A66"/>
+          <w:sz w:val="20"/>
+          <w:szCs w:val="20"/>
+        </w:rPr>
+        <w:t>10</w:t>
+      </w:r>
+      <w:r>
+        <w:rPr>
+          <w:rFonts w:ascii="Courier New" w:eastAsia="Times New Roman" w:hAnsi="Courier New" w:cs="Courier New"/>
+          <w:color w:val="ABB2BF"/>
+          <w:sz w:val="20"/>
+          <w:szCs w:val="20"/>
+        </w:rPr>
+        <w:t xml:space="preserve">, </w:t>
+      </w:r>
+      <w:r>
+        <w:rPr>
+          <w:rFonts w:ascii="Courier New" w:eastAsia="Times New Roman" w:hAnsi="Courier New" w:cs="Courier New"/>
+          <w:color w:val="D19A66"/>
+          <w:sz w:val="20"/>
+          <w:szCs w:val="20"/>
+        </w:rPr>
+        <w:t>blank</w:t>
+      </w:r>
+      <w:r>
+        <w:rPr>
+          <w:rFonts w:ascii="Courier New" w:eastAsia="Times New Roman" w:hAnsi="Courier New" w:cs="Courier New"/>
+          <w:color w:val="ABB2BF"/>
+          <w:sz w:val="20"/>
+          <w:szCs w:val="20"/>
+        </w:rPr>
+        <w:t>=</w:t>
+      </w:r>
+      <w:r>
+        <w:rPr>
+          <w:rFonts w:ascii="Courier New" w:eastAsia="Times New Roman" w:hAnsi="Courier New" w:cs="Courier New"/>
+          <w:color w:val="C678DD"/>
+          <w:sz w:val="20"/>
+          <w:szCs w:val="20"/>
+        </w:rPr>
+        <w:t>True</w:t>
+      </w:r>
+      <w:r>
+        <w:rPr>
+          <w:rFonts w:ascii="Courier New" w:eastAsia="Times New Roman" w:hAnsi="Courier New" w:cs="Courier New"/>
+          <w:color w:val="ABB2BF"/>
+          <w:sz w:val="20"/>
+          <w:szCs w:val="20"/>
+        </w:rPr>
+        <w:t>)</w:t>
+      </w:r>
+      <w:r>
+        <w:rPr>
+          <w:rFonts w:ascii="Courier New" w:eastAsia="Times New Roman" w:hAnsi="Courier New" w:cs="Courier New"/>
+          <w:color w:val="ABB2BF"/>
+          <w:sz w:val="20"/>
+          <w:szCs w:val="20"/>
+        </w:rPr>
+        <w:br/>
+        <w:t xml:space="preserve">    isbn_13 = </w:t>
+      </w:r>
+      <w:proofErr w:type="spellStart"/>
+      <w:r>
+        <w:rPr>
+          <w:rFonts w:ascii="Courier New" w:eastAsia="Times New Roman" w:hAnsi="Courier New" w:cs="Courier New"/>
+          <w:color w:val="ABB2BF"/>
+          <w:sz w:val="20"/>
+          <w:szCs w:val="20"/>
+        </w:rPr>
+        <w:t>models.</w:t>
+      </w:r>
+      <w:r>
+        <w:rPr>
+          <w:rFonts w:ascii="Courier New" w:eastAsia="Times New Roman" w:hAnsi="Courier New" w:cs="Courier New"/>
+          <w:color w:val="61AFEF"/>
+          <w:sz w:val="20"/>
+          <w:szCs w:val="20"/>
+        </w:rPr>
+        <w:t>CharField</w:t>
+      </w:r>
+      <w:proofErr w:type="spellEnd"/>
+      <w:r>
+        <w:rPr>
+          <w:rFonts w:ascii="Courier New" w:eastAsia="Times New Roman" w:hAnsi="Courier New" w:cs="Courier New"/>
+          <w:color w:val="ABB2BF"/>
+          <w:sz w:val="20"/>
+          <w:szCs w:val="20"/>
+        </w:rPr>
+        <w:t>(</w:t>
+      </w:r>
+      <w:proofErr w:type="spellStart"/>
+      <w:r>
+        <w:rPr>
+          <w:rFonts w:ascii="Courier New" w:eastAsia="Times New Roman" w:hAnsi="Courier New" w:cs="Courier New"/>
+          <w:color w:val="D19A66"/>
+          <w:sz w:val="20"/>
+          <w:szCs w:val="20"/>
+        </w:rPr>
+        <w:t>max_length</w:t>
+      </w:r>
+      <w:proofErr w:type="spellEnd"/>
+      <w:r>
+        <w:rPr>
+          <w:rFonts w:ascii="Courier New" w:eastAsia="Times New Roman" w:hAnsi="Courier New" w:cs="Courier New"/>
+          <w:color w:val="ABB2BF"/>
+          <w:sz w:val="20"/>
+          <w:szCs w:val="20"/>
+        </w:rPr>
+        <w:t>=</w:t>
+      </w:r>
+      <w:r>
+        <w:rPr>
+          <w:rFonts w:ascii="Courier New" w:eastAsia="Times New Roman" w:hAnsi="Courier New" w:cs="Courier New"/>
+          <w:color w:val="D19A66"/>
+          <w:sz w:val="20"/>
+          <w:szCs w:val="20"/>
+        </w:rPr>
+        <w:t>13</w:t>
+      </w:r>
+      <w:r>
+        <w:rPr>
+          <w:rFonts w:ascii="Courier New" w:eastAsia="Times New Roman" w:hAnsi="Courier New" w:cs="Courier New"/>
+          <w:color w:val="ABB2BF"/>
+          <w:sz w:val="20"/>
+          <w:szCs w:val="20"/>
+        </w:rPr>
+        <w:t xml:space="preserve">, </w:t>
+      </w:r>
+      <w:r>
+        <w:rPr>
+          <w:rFonts w:ascii="Courier New" w:eastAsia="Times New Roman" w:hAnsi="Courier New" w:cs="Courier New"/>
+          <w:color w:val="D19A66"/>
+          <w:sz w:val="20"/>
+          <w:szCs w:val="20"/>
+        </w:rPr>
+        <w:t>blank</w:t>
+      </w:r>
+      <w:r>
+        <w:rPr>
+          <w:rFonts w:ascii="Courier New" w:eastAsia="Times New Roman" w:hAnsi="Courier New" w:cs="Courier New"/>
+          <w:color w:val="ABB2BF"/>
+          <w:sz w:val="20"/>
+          <w:szCs w:val="20"/>
+        </w:rPr>
+        <w:t>=</w:t>
+      </w:r>
+      <w:r>
+        <w:rPr>
+          <w:rFonts w:ascii="Courier New" w:eastAsia="Times New Roman" w:hAnsi="Courier New" w:cs="Courier New"/>
+          <w:color w:val="C678DD"/>
+          <w:sz w:val="20"/>
+          <w:szCs w:val="20"/>
+        </w:rPr>
+        <w:t>True</w:t>
+      </w:r>
+      <w:r>
+        <w:rPr>
+          <w:rFonts w:ascii="Courier New" w:eastAsia="Times New Roman" w:hAnsi="Courier New" w:cs="Courier New"/>
+          <w:color w:val="ABB2BF"/>
+          <w:sz w:val="20"/>
+          <w:szCs w:val="20"/>
+        </w:rPr>
+        <w:t>)</w:t>
+      </w:r>
+      <w:r>
+        <w:rPr>
+          <w:rFonts w:ascii="Courier New" w:eastAsia="Times New Roman" w:hAnsi="Courier New" w:cs="Courier New"/>
+          <w:color w:val="ABB2BF"/>
+          <w:sz w:val="20"/>
+          <w:szCs w:val="20"/>
+        </w:rPr>
+        <w:br/>
+      </w:r>
+      <w:r>
+        <w:rPr>
+          <w:rFonts w:ascii="Courier New" w:eastAsia="Times New Roman" w:hAnsi="Courier New" w:cs="Courier New"/>
+          <w:color w:val="ABB2BF"/>
+          <w:sz w:val="20"/>
+          <w:szCs w:val="20"/>
+        </w:rPr>
+        <w:br/>
+      </w:r>
+      <w:r>
+        <w:rPr>
+          <w:rFonts w:ascii="Courier New" w:eastAsia="Times New Roman" w:hAnsi="Courier New" w:cs="Courier New"/>
+          <w:color w:val="ABB2BF"/>
+          <w:sz w:val="20"/>
+          <w:szCs w:val="20"/>
+        </w:rPr>
+        <w:br/>
+      </w:r>
+      <w:r>
+        <w:rPr>
+          <w:rFonts w:ascii="Courier New" w:eastAsia="Times New Roman" w:hAnsi="Courier New" w:cs="Courier New"/>
+          <w:color w:val="C678DD"/>
+          <w:sz w:val="20"/>
+          <w:szCs w:val="20"/>
+        </w:rPr>
+        <w:t xml:space="preserve">class </w:t>
+      </w:r>
+      <w:r>
+        <w:rPr>
+          <w:rFonts w:ascii="Courier New" w:eastAsia="Times New Roman" w:hAnsi="Courier New" w:cs="Courier New"/>
+          <w:color w:val="E5C07B"/>
+          <w:sz w:val="20"/>
+          <w:szCs w:val="20"/>
+        </w:rPr>
+        <w:t>Book</w:t>
+      </w:r>
+      <w:r>
+        <w:rPr>
+          <w:rFonts w:ascii="Courier New" w:eastAsia="Times New Roman" w:hAnsi="Courier New" w:cs="Courier New"/>
+          <w:color w:val="ABB2BF"/>
+          <w:sz w:val="20"/>
+          <w:szCs w:val="20"/>
+        </w:rPr>
+        <w:t>(</w:t>
+      </w:r>
+      <w:proofErr w:type="spellStart"/>
+      <w:r>
+        <w:rPr>
+          <w:rFonts w:ascii="Courier New" w:eastAsia="Times New Roman" w:hAnsi="Courier New" w:cs="Courier New"/>
+          <w:color w:val="ABB2BF"/>
+          <w:sz w:val="20"/>
+          <w:szCs w:val="20"/>
+        </w:rPr>
+        <w:t>models.Model</w:t>
+      </w:r>
+      <w:proofErr w:type="spellEnd"/>
+      <w:r>
+        <w:rPr>
+          <w:rFonts w:ascii="Courier New" w:eastAsia="Times New Roman" w:hAnsi="Courier New" w:cs="Courier New"/>
+          <w:color w:val="ABB2BF"/>
+          <w:sz w:val="20"/>
+          <w:szCs w:val="20"/>
+        </w:rPr>
+        <w:t>):</w:t>
+      </w:r>
+      <w:r>
+        <w:rPr>
+          <w:rFonts w:ascii="Courier New" w:eastAsia="Times New Roman" w:hAnsi="Courier New" w:cs="Courier New"/>
+          <w:color w:val="ABB2BF"/>
+          <w:sz w:val="20"/>
+          <w:szCs w:val="20"/>
+        </w:rPr>
+        <w:br/>
+      </w:r>
+      <w:r>
+        <w:rPr>
+          <w:rFonts w:ascii="Courier New" w:eastAsia="Times New Roman" w:hAnsi="Courier New" w:cs="Courier New"/>
+          <w:color w:val="ABB2BF"/>
+          <w:sz w:val="20"/>
+          <w:szCs w:val="20"/>
+        </w:rPr>
+        <w:br/>
+        <w:t xml:space="preserve">    </w:t>
+      </w:r>
+      <w:r>
+        <w:rPr>
+          <w:rFonts w:ascii="Courier New" w:eastAsia="Times New Roman" w:hAnsi="Courier New" w:cs="Courier New"/>
+          <w:color w:val="5C6370"/>
+          <w:sz w:val="20"/>
+          <w:szCs w:val="20"/>
+        </w:rPr>
+        <w:t># STATUSES = (</w:t>
+      </w:r>
+      <w:r>
+        <w:rPr>
+          <w:rFonts w:ascii="Courier New" w:eastAsia="Times New Roman" w:hAnsi="Courier New" w:cs="Courier New"/>
+          <w:color w:val="5C6370"/>
+          <w:sz w:val="20"/>
+          <w:szCs w:val="20"/>
+        </w:rPr>
+        <w:br/>
+        <w:t xml:space="preserve">    #     (0, 'Unknown'),</w:t>
+      </w:r>
+      <w:r>
+        <w:rPr>
+          <w:rFonts w:ascii="Courier New" w:eastAsia="Times New Roman" w:hAnsi="Courier New" w:cs="Courier New"/>
+          <w:color w:val="5C6370"/>
+          <w:sz w:val="20"/>
+          <w:szCs w:val="20"/>
+        </w:rPr>
+        <w:br/>
+        <w:t xml:space="preserve">    #     (1, 'processed'),</w:t>
+      </w:r>
+      <w:r>
+        <w:rPr>
+          <w:rFonts w:ascii="Courier New" w:eastAsia="Times New Roman" w:hAnsi="Courier New" w:cs="Courier New"/>
+          <w:color w:val="5C6370"/>
+          <w:sz w:val="20"/>
+          <w:szCs w:val="20"/>
+        </w:rPr>
+        <w:br/>
+        <w:t xml:space="preserve">    #     (2, 'paid')</w:t>
+      </w:r>
+      <w:r>
+        <w:rPr>
+          <w:rFonts w:ascii="Courier New" w:eastAsia="Times New Roman" w:hAnsi="Courier New" w:cs="Courier New"/>
+          <w:color w:val="5C6370"/>
+          <w:sz w:val="20"/>
+          <w:szCs w:val="20"/>
+        </w:rPr>
+        <w:br/>
+        <w:t xml:space="preserve">    # )</w:t>
+      </w:r>
+      <w:r>
+        <w:rPr>
+          <w:rFonts w:ascii="Courier New" w:eastAsia="Times New Roman" w:hAnsi="Courier New" w:cs="Courier New"/>
+          <w:color w:val="5C6370"/>
+          <w:sz w:val="20"/>
+          <w:szCs w:val="20"/>
+        </w:rPr>
+        <w:br/>
+      </w:r>
+      <w:r>
+        <w:rPr>
+          <w:rFonts w:ascii="Courier New" w:eastAsia="Times New Roman" w:hAnsi="Courier New" w:cs="Courier New"/>
+          <w:color w:val="5C6370"/>
+          <w:sz w:val="20"/>
+          <w:szCs w:val="20"/>
+        </w:rPr>
+        <w:lastRenderedPageBreak/>
+        <w:br/>
+        <w:t xml:space="preserve">    # title = </w:t>
+      </w:r>
+      <w:proofErr w:type="spellStart"/>
+      <w:r>
+        <w:rPr>
+          <w:rFonts w:ascii="Courier New" w:eastAsia="Times New Roman" w:hAnsi="Courier New" w:cs="Courier New"/>
+          <w:color w:val="5C6370"/>
+          <w:sz w:val="20"/>
+          <w:szCs w:val="20"/>
+        </w:rPr>
+        <w:t>models.CharField</w:t>
+      </w:r>
+      <w:proofErr w:type="spellEnd"/>
+      <w:r>
+        <w:rPr>
+          <w:rFonts w:ascii="Courier New" w:eastAsia="Times New Roman" w:hAnsi="Courier New" w:cs="Courier New"/>
+          <w:color w:val="5C6370"/>
+          <w:sz w:val="20"/>
+          <w:szCs w:val="20"/>
+        </w:rPr>
+        <w:t>(null=True, blank=False, unique=True,</w:t>
+      </w:r>
+      <w:r>
+        <w:rPr>
+          <w:rFonts w:ascii="Courier New" w:eastAsia="Times New Roman" w:hAnsi="Courier New" w:cs="Courier New"/>
+          <w:color w:val="5C6370"/>
+          <w:sz w:val="20"/>
+          <w:szCs w:val="20"/>
+        </w:rPr>
+        <w:br/>
+        <w:t xml:space="preserve">    #                          default='', choices=STATUSES)</w:t>
+      </w:r>
+      <w:r>
+        <w:rPr>
+          <w:rFonts w:ascii="Courier New" w:eastAsia="Times New Roman" w:hAnsi="Courier New" w:cs="Courier New"/>
+          <w:color w:val="5C6370"/>
+          <w:sz w:val="20"/>
+          <w:szCs w:val="20"/>
+        </w:rPr>
+        <w:br/>
+      </w:r>
+      <w:r>
+        <w:rPr>
+          <w:rFonts w:ascii="Courier New" w:eastAsia="Times New Roman" w:hAnsi="Courier New" w:cs="Courier New"/>
+          <w:color w:val="5C6370"/>
+          <w:sz w:val="20"/>
+          <w:szCs w:val="20"/>
+        </w:rPr>
+        <w:br/>
+        <w:t xml:space="preserve">    </w:t>
+      </w:r>
+      <w:r>
+        <w:rPr>
+          <w:rFonts w:ascii="Courier New" w:eastAsia="Times New Roman" w:hAnsi="Courier New" w:cs="Courier New"/>
+          <w:color w:val="ABB2BF"/>
+          <w:sz w:val="20"/>
+          <w:szCs w:val="20"/>
+        </w:rPr>
+        <w:t xml:space="preserve">title = </w:t>
+      </w:r>
+      <w:proofErr w:type="spellStart"/>
+      <w:r>
+        <w:rPr>
+          <w:rFonts w:ascii="Courier New" w:eastAsia="Times New Roman" w:hAnsi="Courier New" w:cs="Courier New"/>
+          <w:color w:val="ABB2BF"/>
+          <w:sz w:val="20"/>
+          <w:szCs w:val="20"/>
+        </w:rPr>
+        <w:t>models.</w:t>
+      </w:r>
+      <w:r>
+        <w:rPr>
+          <w:rFonts w:ascii="Courier New" w:eastAsia="Times New Roman" w:hAnsi="Courier New" w:cs="Courier New"/>
+          <w:color w:val="61AFEF"/>
+          <w:sz w:val="20"/>
+          <w:szCs w:val="20"/>
+        </w:rPr>
+        <w:t>CharField</w:t>
+      </w:r>
+      <w:proofErr w:type="spellEnd"/>
+      <w:r>
+        <w:rPr>
+          <w:rFonts w:ascii="Courier New" w:eastAsia="Times New Roman" w:hAnsi="Courier New" w:cs="Courier New"/>
+          <w:color w:val="ABB2BF"/>
+          <w:sz w:val="20"/>
+          <w:szCs w:val="20"/>
+        </w:rPr>
+        <w:t>(</w:t>
+      </w:r>
+      <w:proofErr w:type="spellStart"/>
+      <w:r>
+        <w:rPr>
+          <w:rFonts w:ascii="Courier New" w:eastAsia="Times New Roman" w:hAnsi="Courier New" w:cs="Courier New"/>
+          <w:color w:val="D19A66"/>
+          <w:sz w:val="20"/>
+          <w:szCs w:val="20"/>
+        </w:rPr>
+        <w:t>max_length</w:t>
+      </w:r>
+      <w:proofErr w:type="spellEnd"/>
+      <w:r>
+        <w:rPr>
+          <w:rFonts w:ascii="Courier New" w:eastAsia="Times New Roman" w:hAnsi="Courier New" w:cs="Courier New"/>
+          <w:color w:val="ABB2BF"/>
+          <w:sz w:val="20"/>
+          <w:szCs w:val="20"/>
+        </w:rPr>
+        <w:t>=</w:t>
+      </w:r>
+      <w:r>
+        <w:rPr>
+          <w:rFonts w:ascii="Courier New" w:eastAsia="Times New Roman" w:hAnsi="Courier New" w:cs="Courier New"/>
+          <w:color w:val="D19A66"/>
+          <w:sz w:val="20"/>
+          <w:szCs w:val="20"/>
+        </w:rPr>
+        <w:t>36</w:t>
+      </w:r>
+      <w:r>
+        <w:rPr>
+          <w:rFonts w:ascii="Courier New" w:eastAsia="Times New Roman" w:hAnsi="Courier New" w:cs="Courier New"/>
+          <w:color w:val="ABB2BF"/>
+          <w:sz w:val="20"/>
+          <w:szCs w:val="20"/>
+        </w:rPr>
+        <w:t xml:space="preserve">, </w:t>
+      </w:r>
+      <w:r>
+        <w:rPr>
+          <w:rFonts w:ascii="Courier New" w:eastAsia="Times New Roman" w:hAnsi="Courier New" w:cs="Courier New"/>
+          <w:color w:val="D19A66"/>
+          <w:sz w:val="20"/>
+          <w:szCs w:val="20"/>
+        </w:rPr>
+        <w:t>blank</w:t>
+      </w:r>
+      <w:r>
+        <w:rPr>
+          <w:rFonts w:ascii="Courier New" w:eastAsia="Times New Roman" w:hAnsi="Courier New" w:cs="Courier New"/>
+          <w:color w:val="ABB2BF"/>
+          <w:sz w:val="20"/>
+          <w:szCs w:val="20"/>
+        </w:rPr>
+        <w:t>=</w:t>
+      </w:r>
+      <w:r>
+        <w:rPr>
+          <w:rFonts w:ascii="Courier New" w:eastAsia="Times New Roman" w:hAnsi="Courier New" w:cs="Courier New"/>
+          <w:color w:val="C678DD"/>
+          <w:sz w:val="20"/>
+          <w:szCs w:val="20"/>
+        </w:rPr>
+        <w:t>False</w:t>
+      </w:r>
+      <w:r>
+        <w:rPr>
+          <w:rFonts w:ascii="Courier New" w:eastAsia="Times New Roman" w:hAnsi="Courier New" w:cs="Courier New"/>
+          <w:color w:val="ABB2BF"/>
+          <w:sz w:val="20"/>
+          <w:szCs w:val="20"/>
+        </w:rPr>
+        <w:t xml:space="preserve">, </w:t>
+      </w:r>
+      <w:r>
+        <w:rPr>
+          <w:rFonts w:ascii="Courier New" w:eastAsia="Times New Roman" w:hAnsi="Courier New" w:cs="Courier New"/>
+          <w:color w:val="D19A66"/>
+          <w:sz w:val="20"/>
+          <w:szCs w:val="20"/>
+        </w:rPr>
+        <w:t>unique</w:t>
+      </w:r>
+      <w:r>
+        <w:rPr>
+          <w:rFonts w:ascii="Courier New" w:eastAsia="Times New Roman" w:hAnsi="Courier New" w:cs="Courier New"/>
+          <w:color w:val="ABB2BF"/>
+          <w:sz w:val="20"/>
+          <w:szCs w:val="20"/>
+        </w:rPr>
+        <w:t>=</w:t>
+      </w:r>
+      <w:r>
+        <w:rPr>
+          <w:rFonts w:ascii="Courier New" w:eastAsia="Times New Roman" w:hAnsi="Courier New" w:cs="Courier New"/>
+          <w:color w:val="C678DD"/>
+          <w:sz w:val="20"/>
+          <w:szCs w:val="20"/>
+        </w:rPr>
+        <w:t>True</w:t>
+      </w:r>
+      <w:r>
+        <w:rPr>
+          <w:rFonts w:ascii="Courier New" w:eastAsia="Times New Roman" w:hAnsi="Courier New" w:cs="Courier New"/>
+          <w:color w:val="ABB2BF"/>
+          <w:sz w:val="20"/>
+          <w:szCs w:val="20"/>
+        </w:rPr>
+        <w:t>)</w:t>
+      </w:r>
+      <w:r>
+        <w:rPr>
+          <w:rFonts w:ascii="Courier New" w:eastAsia="Times New Roman" w:hAnsi="Courier New" w:cs="Courier New"/>
+          <w:color w:val="ABB2BF"/>
+          <w:sz w:val="20"/>
+          <w:szCs w:val="20"/>
+        </w:rPr>
+        <w:br/>
+        <w:t xml:space="preserve">    description = </w:t>
+      </w:r>
+      <w:proofErr w:type="spellStart"/>
+      <w:r>
+        <w:rPr>
+          <w:rFonts w:ascii="Courier New" w:eastAsia="Times New Roman" w:hAnsi="Courier New" w:cs="Courier New"/>
+          <w:color w:val="ABB2BF"/>
+          <w:sz w:val="20"/>
+          <w:szCs w:val="20"/>
+        </w:rPr>
+        <w:t>models.</w:t>
+      </w:r>
+      <w:r>
+        <w:rPr>
+          <w:rFonts w:ascii="Courier New" w:eastAsia="Times New Roman" w:hAnsi="Courier New" w:cs="Courier New"/>
+          <w:color w:val="61AFEF"/>
+          <w:sz w:val="20"/>
+          <w:szCs w:val="20"/>
+        </w:rPr>
+        <w:t>TextField</w:t>
+      </w:r>
+      <w:proofErr w:type="spellEnd"/>
+      <w:r>
+        <w:rPr>
+          <w:rFonts w:ascii="Courier New" w:eastAsia="Times New Roman" w:hAnsi="Courier New" w:cs="Courier New"/>
+          <w:color w:val="ABB2BF"/>
+          <w:sz w:val="20"/>
+          <w:szCs w:val="20"/>
+        </w:rPr>
+        <w:t>(</w:t>
+      </w:r>
+      <w:proofErr w:type="spellStart"/>
+      <w:r>
+        <w:rPr>
+          <w:rFonts w:ascii="Courier New" w:eastAsia="Times New Roman" w:hAnsi="Courier New" w:cs="Courier New"/>
+          <w:color w:val="D19A66"/>
+          <w:sz w:val="20"/>
+          <w:szCs w:val="20"/>
+        </w:rPr>
+        <w:t>max_length</w:t>
+      </w:r>
+      <w:proofErr w:type="spellEnd"/>
+      <w:r>
+        <w:rPr>
+          <w:rFonts w:ascii="Courier New" w:eastAsia="Times New Roman" w:hAnsi="Courier New" w:cs="Courier New"/>
+          <w:color w:val="ABB2BF"/>
+          <w:sz w:val="20"/>
+          <w:szCs w:val="20"/>
+        </w:rPr>
+        <w:t>=</w:t>
+      </w:r>
+      <w:r>
+        <w:rPr>
+          <w:rFonts w:ascii="Courier New" w:eastAsia="Times New Roman" w:hAnsi="Courier New" w:cs="Courier New"/>
+          <w:color w:val="D19A66"/>
+          <w:sz w:val="20"/>
+          <w:szCs w:val="20"/>
+        </w:rPr>
+        <w:t>256</w:t>
+      </w:r>
+      <w:r>
+        <w:rPr>
+          <w:rFonts w:ascii="Courier New" w:eastAsia="Times New Roman" w:hAnsi="Courier New" w:cs="Courier New"/>
+          <w:color w:val="ABB2BF"/>
+          <w:sz w:val="20"/>
+          <w:szCs w:val="20"/>
+        </w:rPr>
+        <w:t xml:space="preserve">, </w:t>
+      </w:r>
+      <w:r>
+        <w:rPr>
+          <w:rFonts w:ascii="Courier New" w:eastAsia="Times New Roman" w:hAnsi="Courier New" w:cs="Courier New"/>
+          <w:color w:val="D19A66"/>
+          <w:sz w:val="20"/>
+          <w:szCs w:val="20"/>
+        </w:rPr>
+        <w:t>blank</w:t>
+      </w:r>
+      <w:r>
+        <w:rPr>
+          <w:rFonts w:ascii="Courier New" w:eastAsia="Times New Roman" w:hAnsi="Courier New" w:cs="Courier New"/>
+          <w:color w:val="ABB2BF"/>
+          <w:sz w:val="20"/>
+          <w:szCs w:val="20"/>
+        </w:rPr>
+        <w:t>=</w:t>
+      </w:r>
+      <w:r>
+        <w:rPr>
+          <w:rFonts w:ascii="Courier New" w:eastAsia="Times New Roman" w:hAnsi="Courier New" w:cs="Courier New"/>
+          <w:color w:val="C678DD"/>
+          <w:sz w:val="20"/>
+          <w:szCs w:val="20"/>
+        </w:rPr>
+        <w:t>True</w:t>
+      </w:r>
+      <w:r>
+        <w:rPr>
+          <w:rFonts w:ascii="Courier New" w:eastAsia="Times New Roman" w:hAnsi="Courier New" w:cs="Courier New"/>
+          <w:color w:val="ABB2BF"/>
+          <w:sz w:val="20"/>
+          <w:szCs w:val="20"/>
+        </w:rPr>
+        <w:t>)</w:t>
+      </w:r>
+      <w:r>
+        <w:rPr>
+          <w:rFonts w:ascii="Courier New" w:eastAsia="Times New Roman" w:hAnsi="Courier New" w:cs="Courier New"/>
+          <w:color w:val="ABB2BF"/>
+          <w:sz w:val="20"/>
+          <w:szCs w:val="20"/>
+        </w:rPr>
+        <w:br/>
+      </w:r>
+      <w:r>
+        <w:rPr>
+          <w:rFonts w:ascii="Courier New" w:eastAsia="Times New Roman" w:hAnsi="Courier New" w:cs="Courier New"/>
+          <w:color w:val="ABB2BF"/>
+          <w:sz w:val="20"/>
+          <w:szCs w:val="20"/>
+        </w:rPr>
+        <w:br/>
+        <w:t xml:space="preserve">    </w:t>
+      </w:r>
+      <w:r>
+        <w:rPr>
+          <w:rFonts w:ascii="Courier New" w:eastAsia="Times New Roman" w:hAnsi="Courier New" w:cs="Courier New"/>
+          <w:color w:val="5C6370"/>
+          <w:sz w:val="20"/>
+          <w:szCs w:val="20"/>
+        </w:rPr>
+        <w:t xml:space="preserve"># price = </w:t>
+      </w:r>
+      <w:proofErr w:type="spellStart"/>
+      <w:r>
+        <w:rPr>
+          <w:rFonts w:ascii="Courier New" w:eastAsia="Times New Roman" w:hAnsi="Courier New" w:cs="Courier New"/>
+          <w:color w:val="5C6370"/>
+          <w:sz w:val="20"/>
+          <w:szCs w:val="20"/>
+        </w:rPr>
+        <w:t>models.FloatField</w:t>
+      </w:r>
+      <w:proofErr w:type="spellEnd"/>
+      <w:r>
+        <w:rPr>
+          <w:rFonts w:ascii="Courier New" w:eastAsia="Times New Roman" w:hAnsi="Courier New" w:cs="Courier New"/>
+          <w:color w:val="5C6370"/>
+          <w:sz w:val="20"/>
+          <w:szCs w:val="20"/>
+        </w:rPr>
+        <w:t xml:space="preserve">(default=0, </w:t>
+      </w:r>
+      <w:proofErr w:type="spellStart"/>
+      <w:r>
+        <w:rPr>
+          <w:rFonts w:ascii="Courier New" w:eastAsia="Times New Roman" w:hAnsi="Courier New" w:cs="Courier New"/>
+          <w:color w:val="5C6370"/>
+          <w:sz w:val="20"/>
+          <w:szCs w:val="20"/>
+        </w:rPr>
+        <w:t>max_digits</w:t>
+      </w:r>
+      <w:proofErr w:type="spellEnd"/>
+      <w:r>
+        <w:rPr>
+          <w:rFonts w:ascii="Courier New" w:eastAsia="Times New Roman" w:hAnsi="Courier New" w:cs="Courier New"/>
+          <w:color w:val="5C6370"/>
+          <w:sz w:val="20"/>
+          <w:szCs w:val="20"/>
+        </w:rPr>
+        <w:t xml:space="preserve">=0, </w:t>
+      </w:r>
+      <w:proofErr w:type="spellStart"/>
+      <w:r>
+        <w:rPr>
+          <w:rFonts w:ascii="Courier New" w:eastAsia="Times New Roman" w:hAnsi="Courier New" w:cs="Courier New"/>
+          <w:color w:val="5C6370"/>
+          <w:sz w:val="20"/>
+          <w:szCs w:val="20"/>
+        </w:rPr>
+        <w:t>decimal_places</w:t>
+      </w:r>
+      <w:proofErr w:type="spellEnd"/>
+      <w:r>
+        <w:rPr>
+          <w:rFonts w:ascii="Courier New" w:eastAsia="Times New Roman" w:hAnsi="Courier New" w:cs="Courier New"/>
+          <w:color w:val="5C6370"/>
+          <w:sz w:val="20"/>
+          <w:szCs w:val="20"/>
+        </w:rPr>
+        <w:t>=2)</w:t>
+      </w:r>
+      <w:r>
+        <w:rPr>
+          <w:rFonts w:ascii="Courier New" w:eastAsia="Times New Roman" w:hAnsi="Courier New" w:cs="Courier New"/>
+          <w:color w:val="5C6370"/>
+          <w:sz w:val="20"/>
+          <w:szCs w:val="20"/>
+        </w:rPr>
+        <w:br/>
+        <w:t xml:space="preserve">    </w:t>
+      </w:r>
+      <w:r>
+        <w:rPr>
+          <w:rFonts w:ascii="Courier New" w:eastAsia="Times New Roman" w:hAnsi="Courier New" w:cs="Courier New"/>
+          <w:color w:val="ABB2BF"/>
+          <w:sz w:val="20"/>
+          <w:szCs w:val="20"/>
+        </w:rPr>
+        <w:t xml:space="preserve">price = </w:t>
+      </w:r>
+      <w:proofErr w:type="spellStart"/>
+      <w:r>
+        <w:rPr>
+          <w:rFonts w:ascii="Courier New" w:eastAsia="Times New Roman" w:hAnsi="Courier New" w:cs="Courier New"/>
+          <w:color w:val="ABB2BF"/>
+          <w:sz w:val="20"/>
+          <w:szCs w:val="20"/>
+        </w:rPr>
+        <w:t>models.</w:t>
+      </w:r>
+      <w:r>
+        <w:rPr>
+          <w:rFonts w:ascii="Courier New" w:eastAsia="Times New Roman" w:hAnsi="Courier New" w:cs="Courier New"/>
+          <w:color w:val="61AFEF"/>
+          <w:sz w:val="20"/>
+          <w:szCs w:val="20"/>
+        </w:rPr>
+        <w:t>DecimalField</w:t>
+      </w:r>
+      <w:proofErr w:type="spellEnd"/>
+      <w:r>
+        <w:rPr>
+          <w:rFonts w:ascii="Courier New" w:eastAsia="Times New Roman" w:hAnsi="Courier New" w:cs="Courier New"/>
+          <w:color w:val="ABB2BF"/>
+          <w:sz w:val="20"/>
+          <w:szCs w:val="20"/>
+        </w:rPr>
+        <w:t>(</w:t>
+      </w:r>
+      <w:r>
+        <w:rPr>
+          <w:rFonts w:ascii="Courier New" w:eastAsia="Times New Roman" w:hAnsi="Courier New" w:cs="Courier New"/>
+          <w:color w:val="D19A66"/>
+          <w:sz w:val="20"/>
+          <w:szCs w:val="20"/>
+        </w:rPr>
+        <w:t>default</w:t>
+      </w:r>
+      <w:r>
+        <w:rPr>
+          <w:rFonts w:ascii="Courier New" w:eastAsia="Times New Roman" w:hAnsi="Courier New" w:cs="Courier New"/>
+          <w:color w:val="ABB2BF"/>
+          <w:sz w:val="20"/>
+          <w:szCs w:val="20"/>
+        </w:rPr>
+        <w:t>=</w:t>
+      </w:r>
+      <w:r>
+        <w:rPr>
+          <w:rFonts w:ascii="Courier New" w:eastAsia="Times New Roman" w:hAnsi="Courier New" w:cs="Courier New"/>
+          <w:color w:val="D19A66"/>
+          <w:sz w:val="20"/>
+          <w:szCs w:val="20"/>
+        </w:rPr>
+        <w:t>0</w:t>
+      </w:r>
+      <w:r>
+        <w:rPr>
+          <w:rFonts w:ascii="Courier New" w:eastAsia="Times New Roman" w:hAnsi="Courier New" w:cs="Courier New"/>
+          <w:color w:val="ABB2BF"/>
+          <w:sz w:val="20"/>
+          <w:szCs w:val="20"/>
+        </w:rPr>
+        <w:t xml:space="preserve">, </w:t>
+      </w:r>
+      <w:proofErr w:type="spellStart"/>
+      <w:r>
+        <w:rPr>
+          <w:rFonts w:ascii="Courier New" w:eastAsia="Times New Roman" w:hAnsi="Courier New" w:cs="Courier New"/>
+          <w:color w:val="D19A66"/>
+          <w:sz w:val="20"/>
+          <w:szCs w:val="20"/>
+        </w:rPr>
+        <w:t>max_digits</w:t>
+      </w:r>
+      <w:proofErr w:type="spellEnd"/>
+      <w:r>
+        <w:rPr>
+          <w:rFonts w:ascii="Courier New" w:eastAsia="Times New Roman" w:hAnsi="Courier New" w:cs="Courier New"/>
+          <w:color w:val="ABB2BF"/>
+          <w:sz w:val="20"/>
+          <w:szCs w:val="20"/>
+        </w:rPr>
+        <w:t>=</w:t>
+      </w:r>
+      <w:r>
+        <w:rPr>
+          <w:rFonts w:ascii="Courier New" w:eastAsia="Times New Roman" w:hAnsi="Courier New" w:cs="Courier New"/>
+          <w:color w:val="D19A66"/>
+          <w:sz w:val="20"/>
+          <w:szCs w:val="20"/>
+        </w:rPr>
+        <w:t>4</w:t>
+      </w:r>
+      <w:r>
+        <w:rPr>
+          <w:rFonts w:ascii="Courier New" w:eastAsia="Times New Roman" w:hAnsi="Courier New" w:cs="Courier New"/>
+          <w:color w:val="ABB2BF"/>
+          <w:sz w:val="20"/>
+          <w:szCs w:val="20"/>
+        </w:rPr>
+        <w:t xml:space="preserve">, </w:t>
+      </w:r>
+      <w:proofErr w:type="spellStart"/>
+      <w:r>
+        <w:rPr>
+          <w:rFonts w:ascii="Courier New" w:eastAsia="Times New Roman" w:hAnsi="Courier New" w:cs="Courier New"/>
+          <w:color w:val="D19A66"/>
+          <w:sz w:val="20"/>
+          <w:szCs w:val="20"/>
+        </w:rPr>
+        <w:t>decimal_places</w:t>
+      </w:r>
+      <w:proofErr w:type="spellEnd"/>
+      <w:r>
+        <w:rPr>
+          <w:rFonts w:ascii="Courier New" w:eastAsia="Times New Roman" w:hAnsi="Courier New" w:cs="Courier New"/>
+          <w:color w:val="ABB2BF"/>
+          <w:sz w:val="20"/>
+          <w:szCs w:val="20"/>
+        </w:rPr>
+        <w:t>=</w:t>
+      </w:r>
+      <w:r>
+        <w:rPr>
+          <w:rFonts w:ascii="Courier New" w:eastAsia="Times New Roman" w:hAnsi="Courier New" w:cs="Courier New"/>
+          <w:color w:val="D19A66"/>
+          <w:sz w:val="20"/>
+          <w:szCs w:val="20"/>
+        </w:rPr>
+        <w:t>2</w:t>
+      </w:r>
+      <w:r>
+        <w:rPr>
+          <w:rFonts w:ascii="Courier New" w:eastAsia="Times New Roman" w:hAnsi="Courier New" w:cs="Courier New"/>
+          <w:color w:val="ABB2BF"/>
+          <w:sz w:val="20"/>
+          <w:szCs w:val="20"/>
+        </w:rPr>
+        <w:t>)</w:t>
+      </w:r>
+      <w:r>
+        <w:rPr>
+          <w:rFonts w:ascii="Courier New" w:eastAsia="Times New Roman" w:hAnsi="Courier New" w:cs="Courier New"/>
+          <w:color w:val="ABB2BF"/>
+          <w:sz w:val="20"/>
+          <w:szCs w:val="20"/>
+        </w:rPr>
+        <w:br/>
+        <w:t xml:space="preserve">    </w:t>
+      </w:r>
+      <w:r>
+        <w:rPr>
+          <w:rFonts w:ascii="Courier New" w:eastAsia="Times New Roman" w:hAnsi="Courier New" w:cs="Courier New"/>
+          <w:color w:val="5C6370"/>
+          <w:sz w:val="20"/>
+          <w:szCs w:val="20"/>
+        </w:rPr>
+        <w:t xml:space="preserve"># price = </w:t>
+      </w:r>
+      <w:proofErr w:type="spellStart"/>
+      <w:r>
+        <w:rPr>
+          <w:rFonts w:ascii="Courier New" w:eastAsia="Times New Roman" w:hAnsi="Courier New" w:cs="Courier New"/>
+          <w:color w:val="5C6370"/>
+          <w:sz w:val="20"/>
+          <w:szCs w:val="20"/>
+        </w:rPr>
+        <w:t>models.BigIntegerField</w:t>
+      </w:r>
+      <w:proofErr w:type="spellEnd"/>
+      <w:r>
+        <w:rPr>
+          <w:rFonts w:ascii="Courier New" w:eastAsia="Times New Roman" w:hAnsi="Courier New" w:cs="Courier New"/>
+          <w:color w:val="5C6370"/>
+          <w:sz w:val="20"/>
+          <w:szCs w:val="20"/>
+        </w:rPr>
+        <w:t>(default=0)</w:t>
+      </w:r>
+      <w:r>
+        <w:rPr>
+          <w:rFonts w:ascii="Courier New" w:eastAsia="Times New Roman" w:hAnsi="Courier New" w:cs="Courier New"/>
+          <w:color w:val="5C6370"/>
+          <w:sz w:val="20"/>
+          <w:szCs w:val="20"/>
+        </w:rPr>
+        <w:br/>
+      </w:r>
+      <w:r>
+        <w:rPr>
+          <w:rFonts w:ascii="Courier New" w:eastAsia="Times New Roman" w:hAnsi="Courier New" w:cs="Courier New"/>
+          <w:color w:val="5C6370"/>
+          <w:sz w:val="20"/>
+          <w:szCs w:val="20"/>
+        </w:rPr>
+        <w:br/>
+        <w:t xml:space="preserve">    # published = </w:t>
+      </w:r>
+      <w:proofErr w:type="spellStart"/>
+      <w:r>
+        <w:rPr>
+          <w:rFonts w:ascii="Courier New" w:eastAsia="Times New Roman" w:hAnsi="Courier New" w:cs="Courier New"/>
+          <w:color w:val="5C6370"/>
+          <w:sz w:val="20"/>
+          <w:szCs w:val="20"/>
+        </w:rPr>
+        <w:t>models.DateField</w:t>
+      </w:r>
+      <w:proofErr w:type="spellEnd"/>
+      <w:r>
+        <w:rPr>
+          <w:rFonts w:ascii="Courier New" w:eastAsia="Times New Roman" w:hAnsi="Courier New" w:cs="Courier New"/>
+          <w:color w:val="5C6370"/>
+          <w:sz w:val="20"/>
+          <w:szCs w:val="20"/>
+        </w:rPr>
+        <w:t>(</w:t>
+      </w:r>
+      <w:proofErr w:type="spellStart"/>
+      <w:r>
+        <w:rPr>
+          <w:rFonts w:ascii="Courier New" w:eastAsia="Times New Roman" w:hAnsi="Courier New" w:cs="Courier New"/>
+          <w:color w:val="5C6370"/>
+          <w:sz w:val="20"/>
+          <w:szCs w:val="20"/>
+        </w:rPr>
+        <w:t>auto_now</w:t>
+      </w:r>
+      <w:proofErr w:type="spellEnd"/>
+      <w:r>
+        <w:rPr>
+          <w:rFonts w:ascii="Courier New" w:eastAsia="Times New Roman" w:hAnsi="Courier New" w:cs="Courier New"/>
+          <w:color w:val="5C6370"/>
+          <w:sz w:val="20"/>
+          <w:szCs w:val="20"/>
+        </w:rPr>
+        <w:t xml:space="preserve">=True, </w:t>
+      </w:r>
+      <w:proofErr w:type="spellStart"/>
+      <w:r>
+        <w:rPr>
+          <w:rFonts w:ascii="Courier New" w:eastAsia="Times New Roman" w:hAnsi="Courier New" w:cs="Courier New"/>
+          <w:color w:val="5C6370"/>
+          <w:sz w:val="20"/>
+          <w:szCs w:val="20"/>
+        </w:rPr>
+        <w:t>auto_now_add</w:t>
+      </w:r>
+      <w:proofErr w:type="spellEnd"/>
+      <w:r>
+        <w:rPr>
+          <w:rFonts w:ascii="Courier New" w:eastAsia="Times New Roman" w:hAnsi="Courier New" w:cs="Courier New"/>
+          <w:color w:val="5C6370"/>
+          <w:sz w:val="20"/>
+          <w:szCs w:val="20"/>
+        </w:rPr>
+        <w:t>=True)</w:t>
+      </w:r>
+      <w:r>
+        <w:rPr>
+          <w:rFonts w:ascii="Courier New" w:eastAsia="Times New Roman" w:hAnsi="Courier New" w:cs="Courier New"/>
+          <w:color w:val="5C6370"/>
+          <w:sz w:val="20"/>
+          <w:szCs w:val="20"/>
+        </w:rPr>
+        <w:br/>
+        <w:t xml:space="preserve">    # published = </w:t>
+      </w:r>
+      <w:proofErr w:type="spellStart"/>
+      <w:r>
+        <w:rPr>
+          <w:rFonts w:ascii="Courier New" w:eastAsia="Times New Roman" w:hAnsi="Courier New" w:cs="Courier New"/>
+          <w:color w:val="5C6370"/>
+          <w:sz w:val="20"/>
+          <w:szCs w:val="20"/>
+        </w:rPr>
+        <w:t>models.TimeField</w:t>
+      </w:r>
+      <w:proofErr w:type="spellEnd"/>
+      <w:r>
+        <w:rPr>
+          <w:rFonts w:ascii="Courier New" w:eastAsia="Times New Roman" w:hAnsi="Courier New" w:cs="Courier New"/>
+          <w:color w:val="5C6370"/>
+          <w:sz w:val="20"/>
+          <w:szCs w:val="20"/>
+        </w:rPr>
+        <w:t>(</w:t>
+      </w:r>
+      <w:proofErr w:type="spellStart"/>
+      <w:r>
+        <w:rPr>
+          <w:rFonts w:ascii="Courier New" w:eastAsia="Times New Roman" w:hAnsi="Courier New" w:cs="Courier New"/>
+          <w:color w:val="5C6370"/>
+          <w:sz w:val="20"/>
+          <w:szCs w:val="20"/>
+        </w:rPr>
+        <w:t>auto_now</w:t>
+      </w:r>
+      <w:proofErr w:type="spellEnd"/>
+      <w:r>
+        <w:rPr>
+          <w:rFonts w:ascii="Courier New" w:eastAsia="Times New Roman" w:hAnsi="Courier New" w:cs="Courier New"/>
+          <w:color w:val="5C6370"/>
+          <w:sz w:val="20"/>
+          <w:szCs w:val="20"/>
+        </w:rPr>
+        <w:t xml:space="preserve">=True, </w:t>
+      </w:r>
+      <w:proofErr w:type="spellStart"/>
+      <w:r>
+        <w:rPr>
+          <w:rFonts w:ascii="Courier New" w:eastAsia="Times New Roman" w:hAnsi="Courier New" w:cs="Courier New"/>
+          <w:color w:val="5C6370"/>
+          <w:sz w:val="20"/>
+          <w:szCs w:val="20"/>
+        </w:rPr>
+        <w:t>auto_now_add</w:t>
+      </w:r>
+      <w:proofErr w:type="spellEnd"/>
+      <w:r>
+        <w:rPr>
+          <w:rFonts w:ascii="Courier New" w:eastAsia="Times New Roman" w:hAnsi="Courier New" w:cs="Courier New"/>
+          <w:color w:val="5C6370"/>
+          <w:sz w:val="20"/>
+          <w:szCs w:val="20"/>
+        </w:rPr>
+        <w:t>=True)</w:t>
+      </w:r>
+      <w:r>
+        <w:rPr>
+          <w:rFonts w:ascii="Courier New" w:eastAsia="Times New Roman" w:hAnsi="Courier New" w:cs="Courier New"/>
+          <w:color w:val="5C6370"/>
+          <w:sz w:val="20"/>
+          <w:szCs w:val="20"/>
+        </w:rPr>
+        <w:br/>
+        <w:t xml:space="preserve">    # published = </w:t>
+      </w:r>
+      <w:proofErr w:type="spellStart"/>
+      <w:r>
+        <w:rPr>
+          <w:rFonts w:ascii="Courier New" w:eastAsia="Times New Roman" w:hAnsi="Courier New" w:cs="Courier New"/>
+          <w:color w:val="5C6370"/>
+          <w:sz w:val="20"/>
+          <w:szCs w:val="20"/>
+        </w:rPr>
+        <w:t>models.DateTimeField</w:t>
+      </w:r>
+      <w:proofErr w:type="spellEnd"/>
+      <w:r>
+        <w:rPr>
+          <w:rFonts w:ascii="Courier New" w:eastAsia="Times New Roman" w:hAnsi="Courier New" w:cs="Courier New"/>
+          <w:color w:val="5C6370"/>
+          <w:sz w:val="20"/>
+          <w:szCs w:val="20"/>
+        </w:rPr>
+        <w:t>(</w:t>
+      </w:r>
+      <w:proofErr w:type="spellStart"/>
+      <w:r>
+        <w:rPr>
+          <w:rFonts w:ascii="Courier New" w:eastAsia="Times New Roman" w:hAnsi="Courier New" w:cs="Courier New"/>
+          <w:color w:val="5C6370"/>
+          <w:sz w:val="20"/>
+          <w:szCs w:val="20"/>
+        </w:rPr>
+        <w:t>auto_now</w:t>
+      </w:r>
+      <w:proofErr w:type="spellEnd"/>
+      <w:r>
+        <w:rPr>
+          <w:rFonts w:ascii="Courier New" w:eastAsia="Times New Roman" w:hAnsi="Courier New" w:cs="Courier New"/>
+          <w:color w:val="5C6370"/>
+          <w:sz w:val="20"/>
+          <w:szCs w:val="20"/>
+        </w:rPr>
+        <w:t xml:space="preserve">=True, </w:t>
+      </w:r>
+      <w:proofErr w:type="spellStart"/>
+      <w:r>
+        <w:rPr>
+          <w:rFonts w:ascii="Courier New" w:eastAsia="Times New Roman" w:hAnsi="Courier New" w:cs="Courier New"/>
+          <w:color w:val="5C6370"/>
+          <w:sz w:val="20"/>
+          <w:szCs w:val="20"/>
+        </w:rPr>
+        <w:t>auto_now_add</w:t>
+      </w:r>
+      <w:proofErr w:type="spellEnd"/>
+      <w:r>
+        <w:rPr>
+          <w:rFonts w:ascii="Courier New" w:eastAsia="Times New Roman" w:hAnsi="Courier New" w:cs="Courier New"/>
+          <w:color w:val="5C6370"/>
+          <w:sz w:val="20"/>
+          <w:szCs w:val="20"/>
+        </w:rPr>
+        <w:t>=True)</w:t>
+      </w:r>
+      <w:r>
+        <w:rPr>
+          <w:rFonts w:ascii="Courier New" w:eastAsia="Times New Roman" w:hAnsi="Courier New" w:cs="Courier New"/>
+          <w:color w:val="5C6370"/>
+          <w:sz w:val="20"/>
+          <w:szCs w:val="20"/>
+        </w:rPr>
+        <w:br/>
+        <w:t xml:space="preserve">    </w:t>
+      </w:r>
+      <w:r>
+        <w:rPr>
+          <w:rFonts w:ascii="Courier New" w:eastAsia="Times New Roman" w:hAnsi="Courier New" w:cs="Courier New"/>
+          <w:color w:val="ABB2BF"/>
+          <w:sz w:val="20"/>
+          <w:szCs w:val="20"/>
+        </w:rPr>
+        <w:t xml:space="preserve">published = </w:t>
+      </w:r>
+      <w:proofErr w:type="spellStart"/>
+      <w:r>
+        <w:rPr>
+          <w:rFonts w:ascii="Courier New" w:eastAsia="Times New Roman" w:hAnsi="Courier New" w:cs="Courier New"/>
+          <w:color w:val="ABB2BF"/>
+          <w:sz w:val="20"/>
+          <w:szCs w:val="20"/>
+        </w:rPr>
+        <w:t>models.</w:t>
+      </w:r>
+      <w:r>
+        <w:rPr>
+          <w:rFonts w:ascii="Courier New" w:eastAsia="Times New Roman" w:hAnsi="Courier New" w:cs="Courier New"/>
+          <w:color w:val="61AFEF"/>
+          <w:sz w:val="20"/>
+          <w:szCs w:val="20"/>
+        </w:rPr>
+        <w:t>DateField</w:t>
+      </w:r>
+      <w:proofErr w:type="spellEnd"/>
+      <w:r>
+        <w:rPr>
+          <w:rFonts w:ascii="Courier New" w:eastAsia="Times New Roman" w:hAnsi="Courier New" w:cs="Courier New"/>
+          <w:color w:val="ABB2BF"/>
+          <w:sz w:val="20"/>
+          <w:szCs w:val="20"/>
+        </w:rPr>
+        <w:t>(</w:t>
+      </w:r>
+      <w:r>
+        <w:rPr>
+          <w:rFonts w:ascii="Courier New" w:eastAsia="Times New Roman" w:hAnsi="Courier New" w:cs="Courier New"/>
+          <w:color w:val="D19A66"/>
+          <w:sz w:val="20"/>
+          <w:szCs w:val="20"/>
+        </w:rPr>
+        <w:t>blank</w:t>
+      </w:r>
+      <w:r>
+        <w:rPr>
+          <w:rFonts w:ascii="Courier New" w:eastAsia="Times New Roman" w:hAnsi="Courier New" w:cs="Courier New"/>
+          <w:color w:val="ABB2BF"/>
+          <w:sz w:val="20"/>
+          <w:szCs w:val="20"/>
+        </w:rPr>
+        <w:t>=</w:t>
+      </w:r>
+      <w:r>
+        <w:rPr>
+          <w:rFonts w:ascii="Courier New" w:eastAsia="Times New Roman" w:hAnsi="Courier New" w:cs="Courier New"/>
+          <w:color w:val="C678DD"/>
+          <w:sz w:val="20"/>
+          <w:szCs w:val="20"/>
+        </w:rPr>
+        <w:t>True</w:t>
+      </w:r>
+      <w:r>
+        <w:rPr>
+          <w:rFonts w:ascii="Courier New" w:eastAsia="Times New Roman" w:hAnsi="Courier New" w:cs="Courier New"/>
+          <w:color w:val="ABB2BF"/>
+          <w:sz w:val="20"/>
+          <w:szCs w:val="20"/>
+        </w:rPr>
+        <w:t xml:space="preserve">, </w:t>
+      </w:r>
+      <w:r>
+        <w:rPr>
+          <w:rFonts w:ascii="Courier New" w:eastAsia="Times New Roman" w:hAnsi="Courier New" w:cs="Courier New"/>
+          <w:color w:val="D19A66"/>
+          <w:sz w:val="20"/>
+          <w:szCs w:val="20"/>
+        </w:rPr>
+        <w:t>null</w:t>
+      </w:r>
+      <w:r>
+        <w:rPr>
+          <w:rFonts w:ascii="Courier New" w:eastAsia="Times New Roman" w:hAnsi="Courier New" w:cs="Courier New"/>
+          <w:color w:val="ABB2BF"/>
+          <w:sz w:val="20"/>
+          <w:szCs w:val="20"/>
+        </w:rPr>
+        <w:t>=</w:t>
+      </w:r>
+      <w:r>
+        <w:rPr>
+          <w:rFonts w:ascii="Courier New" w:eastAsia="Times New Roman" w:hAnsi="Courier New" w:cs="Courier New"/>
+          <w:color w:val="C678DD"/>
+          <w:sz w:val="20"/>
+          <w:szCs w:val="20"/>
+        </w:rPr>
+        <w:t>True</w:t>
+      </w:r>
+      <w:r>
+        <w:rPr>
+          <w:rFonts w:ascii="Courier New" w:eastAsia="Times New Roman" w:hAnsi="Courier New" w:cs="Courier New"/>
+          <w:color w:val="ABB2BF"/>
+          <w:sz w:val="20"/>
+          <w:szCs w:val="20"/>
+        </w:rPr>
+        <w:t xml:space="preserve">, </w:t>
+      </w:r>
+      <w:r>
+        <w:rPr>
+          <w:rFonts w:ascii="Courier New" w:eastAsia="Times New Roman" w:hAnsi="Courier New" w:cs="Courier New"/>
+          <w:color w:val="D19A66"/>
+          <w:sz w:val="20"/>
+          <w:szCs w:val="20"/>
+        </w:rPr>
+        <w:t>default</w:t>
+      </w:r>
+      <w:r>
+        <w:rPr>
+          <w:rFonts w:ascii="Courier New" w:eastAsia="Times New Roman" w:hAnsi="Courier New" w:cs="Courier New"/>
+          <w:color w:val="ABB2BF"/>
+          <w:sz w:val="20"/>
+          <w:szCs w:val="20"/>
+        </w:rPr>
+        <w:t>=</w:t>
+      </w:r>
+      <w:r>
+        <w:rPr>
+          <w:rFonts w:ascii="Courier New" w:eastAsia="Times New Roman" w:hAnsi="Courier New" w:cs="Courier New"/>
+          <w:color w:val="C678DD"/>
+          <w:sz w:val="20"/>
+          <w:szCs w:val="20"/>
+        </w:rPr>
+        <w:t>None</w:t>
+      </w:r>
+      <w:r>
+        <w:rPr>
+          <w:rFonts w:ascii="Courier New" w:eastAsia="Times New Roman" w:hAnsi="Courier New" w:cs="Courier New"/>
+          <w:color w:val="ABB2BF"/>
+          <w:sz w:val="20"/>
+          <w:szCs w:val="20"/>
+        </w:rPr>
+        <w:t>)</w:t>
+      </w:r>
+      <w:r>
+        <w:rPr>
+          <w:rFonts w:ascii="Courier New" w:eastAsia="Times New Roman" w:hAnsi="Courier New" w:cs="Courier New"/>
+          <w:color w:val="ABB2BF"/>
+          <w:sz w:val="20"/>
+          <w:szCs w:val="20"/>
+        </w:rPr>
+        <w:br/>
+        <w:t xml:space="preserve">    </w:t>
+      </w:r>
+      <w:proofErr w:type="spellStart"/>
+      <w:r>
+        <w:rPr>
+          <w:rFonts w:ascii="Courier New" w:eastAsia="Times New Roman" w:hAnsi="Courier New" w:cs="Courier New"/>
+          <w:color w:val="ABB2BF"/>
+          <w:sz w:val="20"/>
+          <w:szCs w:val="20"/>
+        </w:rPr>
+        <w:t>is_published</w:t>
+      </w:r>
+      <w:proofErr w:type="spellEnd"/>
+      <w:r>
+        <w:rPr>
+          <w:rFonts w:ascii="Courier New" w:eastAsia="Times New Roman" w:hAnsi="Courier New" w:cs="Courier New"/>
+          <w:color w:val="ABB2BF"/>
+          <w:sz w:val="20"/>
+          <w:szCs w:val="20"/>
+        </w:rPr>
+        <w:t xml:space="preserve"> = </w:t>
+      </w:r>
+      <w:proofErr w:type="spellStart"/>
+      <w:r>
+        <w:rPr>
+          <w:rFonts w:ascii="Courier New" w:eastAsia="Times New Roman" w:hAnsi="Courier New" w:cs="Courier New"/>
+          <w:color w:val="ABB2BF"/>
+          <w:sz w:val="20"/>
+          <w:szCs w:val="20"/>
+        </w:rPr>
+        <w:t>models.</w:t>
+      </w:r>
+      <w:r>
+        <w:rPr>
+          <w:rFonts w:ascii="Courier New" w:eastAsia="Times New Roman" w:hAnsi="Courier New" w:cs="Courier New"/>
+          <w:color w:val="61AFEF"/>
+          <w:sz w:val="20"/>
+          <w:szCs w:val="20"/>
+        </w:rPr>
+        <w:t>BooleanField</w:t>
+      </w:r>
+      <w:proofErr w:type="spellEnd"/>
+      <w:r>
+        <w:rPr>
+          <w:rFonts w:ascii="Courier New" w:eastAsia="Times New Roman" w:hAnsi="Courier New" w:cs="Courier New"/>
+          <w:color w:val="ABB2BF"/>
+          <w:sz w:val="20"/>
+          <w:szCs w:val="20"/>
+        </w:rPr>
+        <w:t>(</w:t>
+      </w:r>
+      <w:r>
+        <w:rPr>
+          <w:rFonts w:ascii="Courier New" w:eastAsia="Times New Roman" w:hAnsi="Courier New" w:cs="Courier New"/>
+          <w:color w:val="D19A66"/>
+          <w:sz w:val="20"/>
+          <w:szCs w:val="20"/>
+        </w:rPr>
+        <w:t>default</w:t>
+      </w:r>
+      <w:r>
+        <w:rPr>
+          <w:rFonts w:ascii="Courier New" w:eastAsia="Times New Roman" w:hAnsi="Courier New" w:cs="Courier New"/>
+          <w:color w:val="ABB2BF"/>
+          <w:sz w:val="20"/>
+          <w:szCs w:val="20"/>
+        </w:rPr>
+        <w:t>=</w:t>
+      </w:r>
+      <w:r>
+        <w:rPr>
+          <w:rFonts w:ascii="Courier New" w:eastAsia="Times New Roman" w:hAnsi="Courier New" w:cs="Courier New"/>
+          <w:color w:val="C678DD"/>
+          <w:sz w:val="20"/>
+          <w:szCs w:val="20"/>
+        </w:rPr>
+        <w:t>False</w:t>
+      </w:r>
+      <w:r>
+        <w:rPr>
+          <w:rFonts w:ascii="Courier New" w:eastAsia="Times New Roman" w:hAnsi="Courier New" w:cs="Courier New"/>
+          <w:color w:val="ABB2BF"/>
+          <w:sz w:val="20"/>
+          <w:szCs w:val="20"/>
+        </w:rPr>
+        <w:t>)</w:t>
+      </w:r>
+      <w:r>
+        <w:rPr>
+          <w:rFonts w:ascii="Courier New" w:eastAsia="Times New Roman" w:hAnsi="Courier New" w:cs="Courier New"/>
+          <w:color w:val="ABB2BF"/>
+          <w:sz w:val="20"/>
+          <w:szCs w:val="20"/>
+        </w:rPr>
+        <w:br/>
+      </w:r>
+      <w:r>
+        <w:rPr>
+          <w:rFonts w:ascii="Courier New" w:eastAsia="Times New Roman" w:hAnsi="Courier New" w:cs="Courier New"/>
+          <w:color w:val="ABB2BF"/>
+          <w:sz w:val="20"/>
+          <w:szCs w:val="20"/>
+        </w:rPr>
+        <w:br/>
+        <w:t xml:space="preserve">    </w:t>
+      </w:r>
+      <w:r>
+        <w:rPr>
+          <w:rFonts w:ascii="Courier New" w:eastAsia="Times New Roman" w:hAnsi="Courier New" w:cs="Courier New"/>
+          <w:color w:val="5C6370"/>
+          <w:sz w:val="20"/>
+          <w:szCs w:val="20"/>
+        </w:rPr>
+        <w:t xml:space="preserve"># cover = </w:t>
+      </w:r>
+      <w:proofErr w:type="spellStart"/>
+      <w:r>
+        <w:rPr>
+          <w:rFonts w:ascii="Courier New" w:eastAsia="Times New Roman" w:hAnsi="Courier New" w:cs="Courier New"/>
+          <w:color w:val="5C6370"/>
+          <w:sz w:val="20"/>
+          <w:szCs w:val="20"/>
+        </w:rPr>
+        <w:t>models.FileField</w:t>
+      </w:r>
+      <w:proofErr w:type="spellEnd"/>
+      <w:r>
+        <w:rPr>
+          <w:rFonts w:ascii="Courier New" w:eastAsia="Times New Roman" w:hAnsi="Courier New" w:cs="Courier New"/>
+          <w:color w:val="5C6370"/>
+          <w:sz w:val="20"/>
+          <w:szCs w:val="20"/>
+        </w:rPr>
+        <w:t>(</w:t>
+      </w:r>
+      <w:proofErr w:type="spellStart"/>
+      <w:r>
+        <w:rPr>
+          <w:rFonts w:ascii="Courier New" w:eastAsia="Times New Roman" w:hAnsi="Courier New" w:cs="Courier New"/>
+          <w:color w:val="5C6370"/>
+          <w:sz w:val="20"/>
+          <w:szCs w:val="20"/>
+        </w:rPr>
+        <w:t>upload_to</w:t>
+      </w:r>
+      <w:proofErr w:type="spellEnd"/>
+      <w:r>
+        <w:rPr>
+          <w:rFonts w:ascii="Courier New" w:eastAsia="Times New Roman" w:hAnsi="Courier New" w:cs="Courier New"/>
+          <w:color w:val="5C6370"/>
+          <w:sz w:val="20"/>
+          <w:szCs w:val="20"/>
+        </w:rPr>
+        <w:t>='covers')</w:t>
+      </w:r>
+      <w:r>
+        <w:rPr>
+          <w:rFonts w:ascii="Courier New" w:eastAsia="Times New Roman" w:hAnsi="Courier New" w:cs="Courier New"/>
+          <w:color w:val="5C6370"/>
+          <w:sz w:val="20"/>
+          <w:szCs w:val="20"/>
+        </w:rPr>
+        <w:br/>
+        <w:t xml:space="preserve">    </w:t>
+      </w:r>
+      <w:r>
+        <w:rPr>
+          <w:rFonts w:ascii="Courier New" w:eastAsia="Times New Roman" w:hAnsi="Courier New" w:cs="Courier New"/>
+          <w:color w:val="ABB2BF"/>
+          <w:sz w:val="20"/>
+          <w:szCs w:val="20"/>
+        </w:rPr>
+        <w:t xml:space="preserve">cover = </w:t>
+      </w:r>
+      <w:proofErr w:type="spellStart"/>
+      <w:r>
+        <w:rPr>
+          <w:rFonts w:ascii="Courier New" w:eastAsia="Times New Roman" w:hAnsi="Courier New" w:cs="Courier New"/>
+          <w:color w:val="ABB2BF"/>
+          <w:sz w:val="20"/>
+          <w:szCs w:val="20"/>
+        </w:rPr>
+        <w:t>models.</w:t>
+      </w:r>
+      <w:r>
+        <w:rPr>
+          <w:rFonts w:ascii="Courier New" w:eastAsia="Times New Roman" w:hAnsi="Courier New" w:cs="Courier New"/>
+          <w:color w:val="61AFEF"/>
+          <w:sz w:val="20"/>
+          <w:szCs w:val="20"/>
+        </w:rPr>
+        <w:t>ImageField</w:t>
+      </w:r>
+      <w:proofErr w:type="spellEnd"/>
+      <w:r>
+        <w:rPr>
+          <w:rFonts w:ascii="Courier New" w:eastAsia="Times New Roman" w:hAnsi="Courier New" w:cs="Courier New"/>
+          <w:color w:val="ABB2BF"/>
+          <w:sz w:val="20"/>
+          <w:szCs w:val="20"/>
+        </w:rPr>
+        <w:t>(</w:t>
+      </w:r>
+      <w:proofErr w:type="spellStart"/>
+      <w:r>
+        <w:rPr>
+          <w:rFonts w:ascii="Courier New" w:eastAsia="Times New Roman" w:hAnsi="Courier New" w:cs="Courier New"/>
+          <w:color w:val="D19A66"/>
+          <w:sz w:val="20"/>
+          <w:szCs w:val="20"/>
+        </w:rPr>
+        <w:t>upload_to</w:t>
+      </w:r>
+      <w:proofErr w:type="spellEnd"/>
+      <w:r>
+        <w:rPr>
+          <w:rFonts w:ascii="Courier New" w:eastAsia="Times New Roman" w:hAnsi="Courier New" w:cs="Courier New"/>
+          <w:color w:val="ABB2BF"/>
+          <w:sz w:val="20"/>
+          <w:szCs w:val="20"/>
+        </w:rPr>
+        <w:t>=</w:t>
+      </w:r>
+      <w:r>
+        <w:rPr>
+          <w:rFonts w:ascii="Courier New" w:eastAsia="Times New Roman" w:hAnsi="Courier New" w:cs="Courier New"/>
+          <w:color w:val="98C379"/>
+          <w:sz w:val="20"/>
+          <w:szCs w:val="20"/>
+        </w:rPr>
+        <w:t>'covers'</w:t>
+      </w:r>
+      <w:r>
+        <w:rPr>
+          <w:rFonts w:ascii="Courier New" w:eastAsia="Times New Roman" w:hAnsi="Courier New" w:cs="Courier New"/>
+          <w:color w:val="ABB2BF"/>
+          <w:sz w:val="20"/>
+          <w:szCs w:val="20"/>
+        </w:rPr>
+        <w:t xml:space="preserve">, </w:t>
+      </w:r>
+      <w:r>
+        <w:rPr>
+          <w:rFonts w:ascii="Courier New" w:eastAsia="Times New Roman" w:hAnsi="Courier New" w:cs="Courier New"/>
+          <w:color w:val="D19A66"/>
+          <w:sz w:val="20"/>
+          <w:szCs w:val="20"/>
+        </w:rPr>
+        <w:t>blank</w:t>
+      </w:r>
+      <w:r>
+        <w:rPr>
+          <w:rFonts w:ascii="Courier New" w:eastAsia="Times New Roman" w:hAnsi="Courier New" w:cs="Courier New"/>
+          <w:color w:val="ABB2BF"/>
+          <w:sz w:val="20"/>
+          <w:szCs w:val="20"/>
+        </w:rPr>
+        <w:t>=</w:t>
+      </w:r>
+      <w:r>
+        <w:rPr>
+          <w:rFonts w:ascii="Courier New" w:eastAsia="Times New Roman" w:hAnsi="Courier New" w:cs="Courier New"/>
+          <w:color w:val="C678DD"/>
+          <w:sz w:val="20"/>
+          <w:szCs w:val="20"/>
+        </w:rPr>
+        <w:t>True</w:t>
+      </w:r>
+      <w:r>
+        <w:rPr>
+          <w:rFonts w:ascii="Courier New" w:eastAsia="Times New Roman" w:hAnsi="Courier New" w:cs="Courier New"/>
+          <w:color w:val="ABB2BF"/>
+          <w:sz w:val="20"/>
+          <w:szCs w:val="20"/>
+        </w:rPr>
+        <w:t>)</w:t>
+      </w:r>
+      <w:r>
+        <w:rPr>
+          <w:rFonts w:ascii="Courier New" w:eastAsia="Times New Roman" w:hAnsi="Courier New" w:cs="Courier New"/>
+          <w:color w:val="ABB2BF"/>
+          <w:sz w:val="20"/>
+          <w:szCs w:val="20"/>
+        </w:rPr>
+        <w:br/>
+      </w:r>
+      <w:r>
+        <w:rPr>
+          <w:rFonts w:ascii="Courier New" w:eastAsia="Times New Roman" w:hAnsi="Courier New" w:cs="Courier New"/>
+          <w:color w:val="ABB2BF"/>
+          <w:sz w:val="20"/>
+          <w:szCs w:val="20"/>
+        </w:rPr>
+        <w:br/>
+        <w:t xml:space="preserve">    </w:t>
+      </w:r>
+      <w:r>
+        <w:rPr>
+          <w:rFonts w:ascii="Courier New" w:eastAsia="Times New Roman" w:hAnsi="Courier New" w:cs="Courier New"/>
+          <w:color w:val="5C6370"/>
+          <w:sz w:val="20"/>
+          <w:szCs w:val="20"/>
+        </w:rPr>
+        <w:t># To integrate our new field</w:t>
+      </w:r>
+      <w:r>
+        <w:rPr>
+          <w:rFonts w:ascii="Courier New" w:eastAsia="Times New Roman" w:hAnsi="Courier New" w:cs="Courier New"/>
+          <w:color w:val="5C6370"/>
+          <w:sz w:val="20"/>
+          <w:szCs w:val="20"/>
+        </w:rPr>
+        <w:br/>
+      </w:r>
+      <w:r>
+        <w:rPr>
+          <w:rFonts w:ascii="Courier New" w:eastAsia="Times New Roman" w:hAnsi="Courier New" w:cs="Courier New"/>
+          <w:color w:val="5C6370"/>
+          <w:sz w:val="20"/>
+          <w:szCs w:val="20"/>
+        </w:rPr>
+        <w:br/>
+        <w:t xml:space="preserve">    </w:t>
+      </w:r>
+      <w:r>
+        <w:rPr>
+          <w:rFonts w:ascii="Courier New" w:eastAsia="Times New Roman" w:hAnsi="Courier New" w:cs="Courier New"/>
+          <w:color w:val="ABB2BF"/>
+          <w:sz w:val="20"/>
+          <w:szCs w:val="20"/>
+        </w:rPr>
+        <w:t xml:space="preserve">number = </w:t>
+      </w:r>
+      <w:proofErr w:type="spellStart"/>
+      <w:r>
+        <w:rPr>
+          <w:rFonts w:ascii="Courier New" w:eastAsia="Times New Roman" w:hAnsi="Courier New" w:cs="Courier New"/>
+          <w:color w:val="ABB2BF"/>
+          <w:sz w:val="20"/>
+          <w:szCs w:val="20"/>
+        </w:rPr>
+        <w:t>models.</w:t>
+      </w:r>
+      <w:r>
+        <w:rPr>
+          <w:rFonts w:ascii="Courier New" w:eastAsia="Times New Roman" w:hAnsi="Courier New" w:cs="Courier New"/>
+          <w:color w:val="61AFEF"/>
+          <w:sz w:val="20"/>
+          <w:szCs w:val="20"/>
+        </w:rPr>
+        <w:t>OneToOneField</w:t>
+      </w:r>
+      <w:proofErr w:type="spellEnd"/>
+      <w:r>
+        <w:rPr>
+          <w:rFonts w:ascii="Courier New" w:eastAsia="Times New Roman" w:hAnsi="Courier New" w:cs="Courier New"/>
+          <w:color w:val="ABB2BF"/>
+          <w:sz w:val="20"/>
+          <w:szCs w:val="20"/>
+        </w:rPr>
+        <w:t>(</w:t>
+      </w:r>
+      <w:proofErr w:type="spellStart"/>
+      <w:r>
+        <w:rPr>
+          <w:rFonts w:ascii="Courier New" w:eastAsia="Times New Roman" w:hAnsi="Courier New" w:cs="Courier New"/>
+          <w:color w:val="ABB2BF"/>
+          <w:sz w:val="20"/>
+          <w:szCs w:val="20"/>
+        </w:rPr>
+        <w:t>BookNumber</w:t>
+      </w:r>
+      <w:proofErr w:type="spellEnd"/>
+      <w:r>
+        <w:rPr>
+          <w:rFonts w:ascii="Courier New" w:eastAsia="Times New Roman" w:hAnsi="Courier New" w:cs="Courier New"/>
+          <w:color w:val="ABB2BF"/>
+          <w:sz w:val="20"/>
+          <w:szCs w:val="20"/>
+        </w:rPr>
+        <w:t xml:space="preserve">, </w:t>
+      </w:r>
+      <w:r>
+        <w:rPr>
+          <w:rFonts w:ascii="Courier New" w:eastAsia="Times New Roman" w:hAnsi="Courier New" w:cs="Courier New"/>
+          <w:color w:val="D19A66"/>
+          <w:sz w:val="20"/>
+          <w:szCs w:val="20"/>
+        </w:rPr>
+        <w:t>null</w:t>
+      </w:r>
+      <w:r>
+        <w:rPr>
+          <w:rFonts w:ascii="Courier New" w:eastAsia="Times New Roman" w:hAnsi="Courier New" w:cs="Courier New"/>
+          <w:color w:val="ABB2BF"/>
+          <w:sz w:val="20"/>
+          <w:szCs w:val="20"/>
+        </w:rPr>
+        <w:t>=</w:t>
+      </w:r>
+      <w:r>
+        <w:rPr>
+          <w:rFonts w:ascii="Courier New" w:eastAsia="Times New Roman" w:hAnsi="Courier New" w:cs="Courier New"/>
+          <w:color w:val="C678DD"/>
+          <w:sz w:val="20"/>
+          <w:szCs w:val="20"/>
+        </w:rPr>
+        <w:t>True</w:t>
+      </w:r>
+      <w:r>
+        <w:rPr>
+          <w:rFonts w:ascii="Courier New" w:eastAsia="Times New Roman" w:hAnsi="Courier New" w:cs="Courier New"/>
+          <w:color w:val="ABB2BF"/>
+          <w:sz w:val="20"/>
+          <w:szCs w:val="20"/>
+        </w:rPr>
+        <w:t>,</w:t>
+      </w:r>
+      <w:r>
+        <w:rPr>
+          <w:rFonts w:ascii="Courier New" w:eastAsia="Times New Roman" w:hAnsi="Courier New" w:cs="Courier New"/>
+          <w:color w:val="ABB2BF"/>
+          <w:sz w:val="20"/>
+          <w:szCs w:val="20"/>
+        </w:rPr>
+        <w:br/>
+        <w:t xml:space="preserve">                                  </w:t>
+      </w:r>
+      <w:r>
+        <w:rPr>
+          <w:rFonts w:ascii="Courier New" w:eastAsia="Times New Roman" w:hAnsi="Courier New" w:cs="Courier New"/>
+          <w:color w:val="D19A66"/>
+          <w:sz w:val="20"/>
+          <w:szCs w:val="20"/>
+        </w:rPr>
+        <w:t>blank</w:t>
+      </w:r>
+      <w:r>
+        <w:rPr>
+          <w:rFonts w:ascii="Courier New" w:eastAsia="Times New Roman" w:hAnsi="Courier New" w:cs="Courier New"/>
+          <w:color w:val="ABB2BF"/>
+          <w:sz w:val="20"/>
+          <w:szCs w:val="20"/>
+        </w:rPr>
+        <w:t>=</w:t>
+      </w:r>
+      <w:r>
+        <w:rPr>
+          <w:rFonts w:ascii="Courier New" w:eastAsia="Times New Roman" w:hAnsi="Courier New" w:cs="Courier New"/>
+          <w:color w:val="C678DD"/>
+          <w:sz w:val="20"/>
+          <w:szCs w:val="20"/>
+        </w:rPr>
+        <w:t>True</w:t>
+      </w:r>
+      <w:r>
+        <w:rPr>
+          <w:rFonts w:ascii="Courier New" w:eastAsia="Times New Roman" w:hAnsi="Courier New" w:cs="Courier New"/>
+          <w:color w:val="ABB2BF"/>
+          <w:sz w:val="20"/>
+          <w:szCs w:val="20"/>
+        </w:rPr>
+        <w:t xml:space="preserve">, </w:t>
+      </w:r>
+      <w:proofErr w:type="spellStart"/>
+      <w:r>
+        <w:rPr>
+          <w:rFonts w:ascii="Courier New" w:eastAsia="Times New Roman" w:hAnsi="Courier New" w:cs="Courier New"/>
+          <w:color w:val="D19A66"/>
+          <w:sz w:val="20"/>
+          <w:szCs w:val="20"/>
+        </w:rPr>
+        <w:t>on_delete</w:t>
+      </w:r>
+      <w:proofErr w:type="spellEnd"/>
+      <w:r>
+        <w:rPr>
+          <w:rFonts w:ascii="Courier New" w:eastAsia="Times New Roman" w:hAnsi="Courier New" w:cs="Courier New"/>
+          <w:color w:val="ABB2BF"/>
+          <w:sz w:val="20"/>
+          <w:szCs w:val="20"/>
+        </w:rPr>
+        <w:t>=</w:t>
+      </w:r>
+      <w:proofErr w:type="spellStart"/>
+      <w:r>
+        <w:rPr>
+          <w:rFonts w:ascii="Courier New" w:eastAsia="Times New Roman" w:hAnsi="Courier New" w:cs="Courier New"/>
+          <w:color w:val="ABB2BF"/>
+          <w:sz w:val="20"/>
+          <w:szCs w:val="20"/>
+        </w:rPr>
+        <w:t>models.CASCADE</w:t>
+      </w:r>
+      <w:proofErr w:type="spellEnd"/>
+      <w:r>
+        <w:rPr>
+          <w:rFonts w:ascii="Courier New" w:eastAsia="Times New Roman" w:hAnsi="Courier New" w:cs="Courier New"/>
+          <w:color w:val="ABB2BF"/>
+          <w:sz w:val="20"/>
+          <w:szCs w:val="20"/>
+        </w:rPr>
+        <w:t>)</w:t>
+      </w:r>
+      <w:r>
+        <w:rPr>
+          <w:rFonts w:ascii="Courier New" w:eastAsia="Times New Roman" w:hAnsi="Courier New" w:cs="Courier New"/>
+          <w:color w:val="ABB2BF"/>
+          <w:sz w:val="20"/>
+          <w:szCs w:val="20"/>
+        </w:rPr>
+        <w:br/>
+      </w:r>
+      <w:r>
+        <w:rPr>
+          <w:rFonts w:ascii="Courier New" w:eastAsia="Times New Roman" w:hAnsi="Courier New" w:cs="Courier New"/>
+          <w:color w:val="ABB2BF"/>
+          <w:sz w:val="20"/>
+          <w:szCs w:val="20"/>
+        </w:rPr>
+        <w:br/>
+      </w:r>
+      <w:r>
+        <w:rPr>
+          <w:rFonts w:ascii="Courier New" w:eastAsia="Times New Roman" w:hAnsi="Courier New" w:cs="Courier New"/>
+          <w:color w:val="ABB2BF"/>
+          <w:sz w:val="20"/>
+          <w:szCs w:val="20"/>
+        </w:rPr>
+        <w:br/>
+      </w:r>
+      <w:r>
+        <w:rPr>
+          <w:rFonts w:ascii="Courier New" w:eastAsia="Times New Roman" w:hAnsi="Courier New" w:cs="Courier New"/>
+          <w:color w:val="ABB2BF"/>
+          <w:sz w:val="20"/>
+          <w:szCs w:val="20"/>
+        </w:rPr>
+        <w:br/>
+        <w:t xml:space="preserve">    </w:t>
+      </w:r>
+      <w:proofErr w:type="spellStart"/>
+      <w:r>
+        <w:rPr>
+          <w:rFonts w:ascii="Courier New" w:eastAsia="Times New Roman" w:hAnsi="Courier New" w:cs="Courier New"/>
+          <w:color w:val="C678DD"/>
+          <w:sz w:val="20"/>
+          <w:szCs w:val="20"/>
+        </w:rPr>
+        <w:t>def</w:t>
+      </w:r>
+      <w:proofErr w:type="spellEnd"/>
+      <w:r>
+        <w:rPr>
+          <w:rFonts w:ascii="Courier New" w:eastAsia="Times New Roman" w:hAnsi="Courier New" w:cs="Courier New"/>
+          <w:color w:val="C678DD"/>
+          <w:sz w:val="20"/>
+          <w:szCs w:val="20"/>
+        </w:rPr>
+        <w:t xml:space="preserve"> </w:t>
+      </w:r>
+      <w:r>
+        <w:rPr>
+          <w:rFonts w:ascii="Courier New" w:eastAsia="Times New Roman" w:hAnsi="Courier New" w:cs="Courier New"/>
+          <w:color w:val="61AFEF"/>
+          <w:sz w:val="20"/>
+          <w:szCs w:val="20"/>
+        </w:rPr>
+        <w:t>__</w:t>
+      </w:r>
+      <w:proofErr w:type="spellStart"/>
+      <w:r>
+        <w:rPr>
+          <w:rFonts w:ascii="Courier New" w:eastAsia="Times New Roman" w:hAnsi="Courier New" w:cs="Courier New"/>
+          <w:color w:val="61AFEF"/>
+          <w:sz w:val="20"/>
+          <w:szCs w:val="20"/>
+        </w:rPr>
+        <w:t>str</w:t>
+      </w:r>
+      <w:proofErr w:type="spellEnd"/>
+      <w:r>
+        <w:rPr>
+          <w:rFonts w:ascii="Courier New" w:eastAsia="Times New Roman" w:hAnsi="Courier New" w:cs="Courier New"/>
+          <w:color w:val="61AFEF"/>
+          <w:sz w:val="20"/>
+          <w:szCs w:val="20"/>
+        </w:rPr>
+        <w:t>__</w:t>
+      </w:r>
+      <w:r>
+        <w:rPr>
+          <w:rFonts w:ascii="Courier New" w:eastAsia="Times New Roman" w:hAnsi="Courier New" w:cs="Courier New"/>
+          <w:color w:val="ABB2BF"/>
+          <w:sz w:val="20"/>
+          <w:szCs w:val="20"/>
+        </w:rPr>
+        <w:t>(</w:t>
+      </w:r>
+      <w:r>
+        <w:rPr>
+          <w:rFonts w:ascii="Courier New" w:eastAsia="Times New Roman" w:hAnsi="Courier New" w:cs="Courier New"/>
+          <w:color w:val="C678DD"/>
+          <w:sz w:val="20"/>
+          <w:szCs w:val="20"/>
+        </w:rPr>
+        <w:t>self</w:t>
+      </w:r>
+      <w:r>
+        <w:rPr>
+          <w:rFonts w:ascii="Courier New" w:eastAsia="Times New Roman" w:hAnsi="Courier New" w:cs="Courier New"/>
+          <w:color w:val="ABB2BF"/>
+          <w:sz w:val="20"/>
+          <w:szCs w:val="20"/>
+        </w:rPr>
+        <w:t>):</w:t>
+      </w:r>
+      <w:r>
+        <w:rPr>
+          <w:rFonts w:ascii="Courier New" w:eastAsia="Times New Roman" w:hAnsi="Courier New" w:cs="Courier New"/>
+          <w:color w:val="ABB2BF"/>
+          <w:sz w:val="20"/>
+          <w:szCs w:val="20"/>
+        </w:rPr>
+        <w:br/>
+        <w:t xml:space="preserve">        </w:t>
+      </w:r>
+      <w:r>
+        <w:rPr>
+          <w:rFonts w:ascii="Courier New" w:eastAsia="Times New Roman" w:hAnsi="Courier New" w:cs="Courier New"/>
+          <w:color w:val="C678DD"/>
+          <w:sz w:val="20"/>
+          <w:szCs w:val="20"/>
+        </w:rPr>
+        <w:t xml:space="preserve">return </w:t>
+      </w:r>
+      <w:proofErr w:type="spellStart"/>
+      <w:r>
+        <w:rPr>
+          <w:rFonts w:ascii="Courier New" w:eastAsia="Times New Roman" w:hAnsi="Courier New" w:cs="Courier New"/>
+          <w:color w:val="C678DD"/>
+          <w:sz w:val="20"/>
+          <w:szCs w:val="20"/>
+        </w:rPr>
+        <w:t>self</w:t>
+      </w:r>
+      <w:r>
+        <w:rPr>
+          <w:rFonts w:ascii="Courier New" w:eastAsia="Times New Roman" w:hAnsi="Courier New" w:cs="Courier New"/>
+          <w:color w:val="ABB2BF"/>
+          <w:sz w:val="20"/>
+          <w:szCs w:val="20"/>
+        </w:rPr>
+        <w:t>.title</w:t>
+      </w:r>
+      <w:proofErr w:type="spellEnd"/>
+      <w:r>
+        <w:rPr>
+          <w:rFonts w:ascii="Courier New" w:eastAsia="Times New Roman" w:hAnsi="Courier New" w:cs="Courier New"/>
+          <w:color w:val="ABB2BF"/>
+          <w:sz w:val="20"/>
+          <w:szCs w:val="20"/>
+        </w:rPr>
+        <w:br/>
+      </w:r>
+      <w:r>
+        <w:rPr>
+          <w:rFonts w:ascii="Courier New" w:eastAsia="Times New Roman" w:hAnsi="Courier New" w:cs="Courier New"/>
+          <w:color w:val="ABB2BF"/>
+          <w:sz w:val="20"/>
+          <w:szCs w:val="20"/>
+        </w:rPr>
+        <w:br/>
+      </w:r>
+      <w:r>
+        <w:rPr>
+          <w:rFonts w:ascii="Courier New" w:eastAsia="Times New Roman" w:hAnsi="Courier New" w:cs="Courier New"/>
+          <w:color w:val="ABB2BF"/>
+          <w:sz w:val="20"/>
+          <w:szCs w:val="20"/>
+        </w:rPr>
+        <w:br/>
+      </w:r>
+    </w:p>
+    <w:p>
+      <w:pPr>
+        <w:rPr>
+          <w:sz w:val="28"/>
+          <w:szCs w:val="28"/>
+        </w:rPr>
+      </w:pPr>
+    </w:p>
+    <w:p>
+      <w:pPr>
+        <w:rPr>
+          <w:sz w:val="28"/>
+          <w:szCs w:val="28"/>
+        </w:rPr>
+      </w:pPr>
+      <w:proofErr w:type="spellStart"/>
+      <w:r>
+        <w:rPr>
+          <w:sz w:val="28"/>
+          <w:szCs w:val="28"/>
+        </w:rPr>
+        <w:t>py</w:t>
+      </w:r>
+      <w:proofErr w:type="spellEnd"/>
+      <w:r>
+        <w:rPr>
+          <w:sz w:val="28"/>
+          <w:szCs w:val="28"/>
+        </w:rPr>
+        <w:t xml:space="preserve"> manage.py </w:t>
+      </w:r>
+      <w:proofErr w:type="spellStart"/>
+      <w:r>
+        <w:rPr>
+          <w:sz w:val="28"/>
+          <w:szCs w:val="28"/>
+        </w:rPr>
+        <w:t>makemigrations</w:t>
+      </w:r>
+      <w:proofErr w:type="spellEnd"/>
+    </w:p>
+    <w:p>
+      <w:pPr>
+        <w:rPr>
+          <w:sz w:val="28"/>
+          <w:szCs w:val="28"/>
+        </w:rPr>
+      </w:pPr>
+    </w:p>
+    <w:p>
+      <w:pPr>
+        <w:rPr>
+          <w:sz w:val="28"/>
+          <w:szCs w:val="28"/>
+        </w:rPr>
+      </w:pPr>
+      <w:proofErr w:type="spellStart"/>
+      <w:r>
+        <w:rPr>
+          <w:sz w:val="28"/>
+          <w:szCs w:val="28"/>
+        </w:rPr>
+        <w:t>py</w:t>
+      </w:r>
+      <w:proofErr w:type="spellEnd"/>
+      <w:r>
+        <w:rPr>
+          <w:sz w:val="28"/>
+          <w:szCs w:val="28"/>
+        </w:rPr>
+        <w:t xml:space="preserve"> manage.py migrate</w:t>
+      </w:r>
+    </w:p>
+    <w:p>
+      <w:pPr>
+        <w:rPr>
+          <w:sz w:val="28"/>
+          <w:szCs w:val="28"/>
+        </w:rPr>
+      </w:pPr>
+      <w:r>
+        <w:rPr>
+          <w:sz w:val="28"/>
+          <w:szCs w:val="28"/>
+        </w:rPr>
+        <w:t>now go admin panel and play</w:t>
+      </w:r>
+    </w:p>
+    <w:p>
+      <w:pPr>
+        <w:rPr>
+          <w:sz w:val="28"/>
+          <w:szCs w:val="28"/>
+        </w:rPr>
+      </w:pPr>
+    </w:p>
+    <w:p>
+      <w:pPr>
+        <w:rPr>
+          <w:sz w:val="28"/>
+          <w:szCs w:val="28"/>
+        </w:rPr>
+      </w:pPr>
+      <w:r>
+        <w:rPr>
+          <w:sz w:val="28"/>
+          <w:szCs w:val="28"/>
+        </w:rPr>
+        <w:t>to show it on postman:</w:t>
+      </w:r>
+    </w:p>
+    <w:p>
+      <w:pPr>
+        <w:rPr>
+          <w:sz w:val="28"/>
+          <w:szCs w:val="28"/>
+        </w:rPr>
+      </w:pPr>
+    </w:p>
+    <w:p>
+      <w:pPr>
+        <w:shd w:val="clear" w:color="auto" w:fill="282C34"/>
+        <w:spacing w:after="0" w:line="240" w:lineRule="auto"/>
+        <w:rPr>
+          <w:rFonts w:ascii="Courier New" w:eastAsia="Times New Roman" w:hAnsi="Courier New" w:cs="Courier New"/>
+          <w:color w:val="ABB2BF"/>
+          <w:sz w:val="20"/>
+          <w:szCs w:val="20"/>
+        </w:rPr>
+      </w:pPr>
+      <w:r>
+        <w:rPr>
+          <w:rFonts w:ascii="Courier New" w:eastAsia="Times New Roman" w:hAnsi="Courier New" w:cs="Courier New"/>
+          <w:color w:val="C678DD"/>
+          <w:sz w:val="20"/>
+          <w:szCs w:val="20"/>
+        </w:rPr>
+        <w:t xml:space="preserve">class </w:t>
+      </w:r>
+      <w:proofErr w:type="spellStart"/>
+      <w:r>
+        <w:rPr>
+          <w:rFonts w:ascii="Courier New" w:eastAsia="Times New Roman" w:hAnsi="Courier New" w:cs="Courier New"/>
+          <w:color w:val="E5C07B"/>
+          <w:sz w:val="20"/>
+          <w:szCs w:val="20"/>
+        </w:rPr>
+        <w:t>BookSerializer</w:t>
+      </w:r>
+      <w:proofErr w:type="spellEnd"/>
+      <w:r>
+        <w:rPr>
+          <w:rFonts w:ascii="Courier New" w:eastAsia="Times New Roman" w:hAnsi="Courier New" w:cs="Courier New"/>
+          <w:color w:val="ABB2BF"/>
+          <w:sz w:val="20"/>
+          <w:szCs w:val="20"/>
+        </w:rPr>
+        <w:t>(</w:t>
+      </w:r>
+      <w:proofErr w:type="spellStart"/>
+      <w:r>
+        <w:rPr>
+          <w:rFonts w:ascii="Courier New" w:eastAsia="Times New Roman" w:hAnsi="Courier New" w:cs="Courier New"/>
+          <w:color w:val="ABB2BF"/>
+          <w:sz w:val="20"/>
+          <w:szCs w:val="20"/>
+        </w:rPr>
+        <w:t>serializers.ModelSerializer</w:t>
+      </w:r>
+      <w:proofErr w:type="spellEnd"/>
+      <w:r>
+        <w:rPr>
+          <w:rFonts w:ascii="Courier New" w:eastAsia="Times New Roman" w:hAnsi="Courier New" w:cs="Courier New"/>
+          <w:color w:val="ABB2BF"/>
+          <w:sz w:val="20"/>
+          <w:szCs w:val="20"/>
+        </w:rPr>
+        <w:t>):</w:t>
+      </w:r>
+      <w:r>
+        <w:rPr>
+          <w:rFonts w:ascii="Courier New" w:eastAsia="Times New Roman" w:hAnsi="Courier New" w:cs="Courier New"/>
+          <w:color w:val="ABB2BF"/>
+          <w:sz w:val="20"/>
+          <w:szCs w:val="20"/>
+        </w:rPr>
+        <w:br/>
+        <w:t xml:space="preserve">    </w:t>
+      </w:r>
+      <w:r>
+        <w:rPr>
+          <w:rFonts w:ascii="Courier New" w:eastAsia="Times New Roman" w:hAnsi="Courier New" w:cs="Courier New"/>
+          <w:color w:val="C678DD"/>
+          <w:sz w:val="20"/>
+          <w:szCs w:val="20"/>
+        </w:rPr>
+        <w:t xml:space="preserve">class </w:t>
+      </w:r>
+      <w:r>
+        <w:rPr>
+          <w:rFonts w:ascii="Courier New" w:eastAsia="Times New Roman" w:hAnsi="Courier New" w:cs="Courier New"/>
+          <w:color w:val="E5C07B"/>
+          <w:sz w:val="20"/>
+          <w:szCs w:val="20"/>
+        </w:rPr>
+        <w:t>Meta</w:t>
+      </w:r>
+      <w:r>
+        <w:rPr>
+          <w:rFonts w:ascii="Courier New" w:eastAsia="Times New Roman" w:hAnsi="Courier New" w:cs="Courier New"/>
+          <w:color w:val="ABB2BF"/>
+          <w:sz w:val="20"/>
+          <w:szCs w:val="20"/>
+        </w:rPr>
+        <w:t>:</w:t>
+      </w:r>
+      <w:r>
+        <w:rPr>
+          <w:rFonts w:ascii="Courier New" w:eastAsia="Times New Roman" w:hAnsi="Courier New" w:cs="Courier New"/>
+          <w:color w:val="ABB2BF"/>
+          <w:sz w:val="20"/>
+          <w:szCs w:val="20"/>
+        </w:rPr>
+        <w:br/>
+        <w:t xml:space="preserve">        model = Book</w:t>
+      </w:r>
+      <w:r>
+        <w:rPr>
+          <w:rFonts w:ascii="Courier New" w:eastAsia="Times New Roman" w:hAnsi="Courier New" w:cs="Courier New"/>
+          <w:color w:val="ABB2BF"/>
+          <w:sz w:val="20"/>
+          <w:szCs w:val="20"/>
+        </w:rPr>
+        <w:br/>
+        <w:t xml:space="preserve">        fields = [</w:t>
+      </w:r>
+      <w:r>
+        <w:rPr>
+          <w:rFonts w:ascii="Courier New" w:eastAsia="Times New Roman" w:hAnsi="Courier New" w:cs="Courier New"/>
+          <w:color w:val="98C379"/>
+          <w:sz w:val="20"/>
+          <w:szCs w:val="20"/>
+        </w:rPr>
+        <w:t>'id'</w:t>
+      </w:r>
+      <w:r>
+        <w:rPr>
+          <w:rFonts w:ascii="Courier New" w:eastAsia="Times New Roman" w:hAnsi="Courier New" w:cs="Courier New"/>
+          <w:color w:val="ABB2BF"/>
+          <w:sz w:val="20"/>
+          <w:szCs w:val="20"/>
+        </w:rPr>
+        <w:t xml:space="preserve">, </w:t>
+      </w:r>
+      <w:r>
+        <w:rPr>
+          <w:rFonts w:ascii="Courier New" w:eastAsia="Times New Roman" w:hAnsi="Courier New" w:cs="Courier New"/>
+          <w:color w:val="98C379"/>
+          <w:sz w:val="20"/>
+          <w:szCs w:val="20"/>
+        </w:rPr>
+        <w:t>'</w:t>
+      </w:r>
+      <w:proofErr w:type="spellStart"/>
+      <w:r>
+        <w:rPr>
+          <w:rFonts w:ascii="Courier New" w:eastAsia="Times New Roman" w:hAnsi="Courier New" w:cs="Courier New"/>
+          <w:color w:val="98C379"/>
+          <w:sz w:val="20"/>
+          <w:szCs w:val="20"/>
+        </w:rPr>
+        <w:t>title'</w:t>
+      </w:r>
+      <w:r>
+        <w:rPr>
+          <w:rFonts w:ascii="Courier New" w:eastAsia="Times New Roman" w:hAnsi="Courier New" w:cs="Courier New"/>
+          <w:color w:val="ABB2BF"/>
+          <w:sz w:val="20"/>
+          <w:szCs w:val="20"/>
+        </w:rPr>
+        <w:t>,</w:t>
+      </w:r>
+      <w:r>
+        <w:rPr>
+          <w:rFonts w:ascii="Courier New" w:eastAsia="Times New Roman" w:hAnsi="Courier New" w:cs="Courier New"/>
+          <w:color w:val="98C379"/>
+          <w:sz w:val="20"/>
+          <w:szCs w:val="20"/>
+        </w:rPr>
+        <w:t>'description</w:t>
+      </w:r>
+      <w:proofErr w:type="spellEnd"/>
+      <w:r>
+        <w:rPr>
+          <w:rFonts w:ascii="Courier New" w:eastAsia="Times New Roman" w:hAnsi="Courier New" w:cs="Courier New"/>
+          <w:color w:val="98C379"/>
+          <w:sz w:val="20"/>
+          <w:szCs w:val="20"/>
+        </w:rPr>
+        <w:t>'</w:t>
+      </w:r>
+      <w:r>
+        <w:rPr>
+          <w:rFonts w:ascii="Courier New" w:eastAsia="Times New Roman" w:hAnsi="Courier New" w:cs="Courier New"/>
+          <w:color w:val="ABB2BF"/>
+          <w:sz w:val="20"/>
+          <w:szCs w:val="20"/>
+        </w:rPr>
+        <w:t xml:space="preserve">, </w:t>
+      </w:r>
+      <w:r>
+        <w:rPr>
+          <w:rFonts w:ascii="Courier New" w:eastAsia="Times New Roman" w:hAnsi="Courier New" w:cs="Courier New"/>
+          <w:color w:val="98C379"/>
+          <w:sz w:val="20"/>
+          <w:szCs w:val="20"/>
+        </w:rPr>
+        <w:t>'price'</w:t>
+      </w:r>
+      <w:r>
+        <w:rPr>
+          <w:rFonts w:ascii="Courier New" w:eastAsia="Times New Roman" w:hAnsi="Courier New" w:cs="Courier New"/>
+          <w:color w:val="ABB2BF"/>
+          <w:sz w:val="20"/>
+          <w:szCs w:val="20"/>
+        </w:rPr>
+        <w:t xml:space="preserve">, </w:t>
+      </w:r>
+      <w:r>
+        <w:rPr>
+          <w:rFonts w:ascii="Courier New" w:eastAsia="Times New Roman" w:hAnsi="Courier New" w:cs="Courier New"/>
+          <w:color w:val="98C379"/>
+          <w:sz w:val="20"/>
+          <w:szCs w:val="20"/>
+        </w:rPr>
+        <w:t>'published'</w:t>
+      </w:r>
+      <w:r>
+        <w:rPr>
+          <w:rFonts w:ascii="Courier New" w:eastAsia="Times New Roman" w:hAnsi="Courier New" w:cs="Courier New"/>
+          <w:color w:val="ABB2BF"/>
+          <w:sz w:val="20"/>
+          <w:szCs w:val="20"/>
+        </w:rPr>
+        <w:t>,</w:t>
+      </w:r>
+      <w:r>
+        <w:rPr>
+          <w:rFonts w:ascii="Courier New" w:eastAsia="Times New Roman" w:hAnsi="Courier New" w:cs="Courier New"/>
+          <w:color w:val="ABB2BF"/>
+          <w:sz w:val="20"/>
+          <w:szCs w:val="20"/>
+        </w:rPr>
+        <w:br/>
+        <w:t xml:space="preserve">                                                </w:t>
+      </w:r>
+      <w:r>
+        <w:rPr>
+          <w:rFonts w:ascii="Courier New" w:eastAsia="Times New Roman" w:hAnsi="Courier New" w:cs="Courier New"/>
+          <w:color w:val="98C379"/>
+          <w:sz w:val="20"/>
+          <w:szCs w:val="20"/>
+        </w:rPr>
+        <w:t>'</w:t>
+      </w:r>
+      <w:proofErr w:type="spellStart"/>
+      <w:r>
+        <w:rPr>
+          <w:rFonts w:ascii="Courier New" w:eastAsia="Times New Roman" w:hAnsi="Courier New" w:cs="Courier New"/>
+          <w:color w:val="98C379"/>
+          <w:sz w:val="20"/>
+          <w:szCs w:val="20"/>
+        </w:rPr>
+        <w:t>is_published</w:t>
+      </w:r>
+      <w:proofErr w:type="spellEnd"/>
+      <w:r>
+        <w:rPr>
+          <w:rFonts w:ascii="Courier New" w:eastAsia="Times New Roman" w:hAnsi="Courier New" w:cs="Courier New"/>
+          <w:color w:val="98C379"/>
+          <w:sz w:val="20"/>
+          <w:szCs w:val="20"/>
+        </w:rPr>
+        <w:t>'</w:t>
+      </w:r>
+      <w:r>
+        <w:rPr>
+          <w:rFonts w:ascii="Courier New" w:eastAsia="Times New Roman" w:hAnsi="Courier New" w:cs="Courier New"/>
+          <w:color w:val="ABB2BF"/>
+          <w:sz w:val="20"/>
+          <w:szCs w:val="20"/>
+          <w:highlight w:val="yellow"/>
+        </w:rPr>
+        <w:t xml:space="preserve">, </w:t>
+      </w:r>
+      <w:r>
+        <w:rPr>
+          <w:rFonts w:ascii="Courier New" w:eastAsia="Times New Roman" w:hAnsi="Courier New" w:cs="Courier New"/>
+          <w:color w:val="98C379"/>
+          <w:sz w:val="20"/>
+          <w:szCs w:val="20"/>
+          <w:highlight w:val="yellow"/>
+        </w:rPr>
+        <w:t>'number'</w:t>
+      </w:r>
+      <w:r>
+        <w:rPr>
+          <w:rFonts w:ascii="Courier New" w:eastAsia="Times New Roman" w:hAnsi="Courier New" w:cs="Courier New"/>
+          <w:color w:val="ABB2BF"/>
+          <w:sz w:val="20"/>
+          <w:szCs w:val="20"/>
+          <w:highlight w:val="yellow"/>
+        </w:rPr>
+        <w:t>]</w:t>
+      </w:r>
+    </w:p>
+    <w:p>
+      <w:pPr>
+        <w:rPr>
+          <w:sz w:val="28"/>
+          <w:szCs w:val="28"/>
+        </w:rPr>
+      </w:pPr>
+      <w:r>
+        <w:rPr>
+          <w:sz w:val="28"/>
+          <w:szCs w:val="28"/>
+        </w:rPr>
+        <w:lastRenderedPageBreak/>
+        <w:t xml:space="preserve">to show the actual </w:t>
+      </w:r>
+      <w:proofErr w:type="spellStart"/>
+      <w:r>
+        <w:rPr>
+          <w:sz w:val="28"/>
+          <w:szCs w:val="28"/>
+        </w:rPr>
+        <w:t>isbn</w:t>
+      </w:r>
+      <w:proofErr w:type="spellEnd"/>
+      <w:r>
+        <w:rPr>
+          <w:sz w:val="28"/>
+          <w:szCs w:val="28"/>
+        </w:rPr>
+        <w:t xml:space="preserve"> number in postman:</w:t>
+      </w:r>
+    </w:p>
+    <w:p>
+      <w:pPr>
+        <w:shd w:val="clear" w:color="auto" w:fill="282C34"/>
+        <w:spacing w:after="0" w:line="240" w:lineRule="auto"/>
+        <w:rPr>
+          <w:rFonts w:ascii="Courier New" w:eastAsia="Times New Roman" w:hAnsi="Courier New" w:cs="Courier New"/>
+          <w:color w:val="ABB2BF"/>
+          <w:sz w:val="20"/>
+          <w:szCs w:val="20"/>
+        </w:rPr>
+      </w:pPr>
+      <w:r>
+        <w:rPr>
+          <w:rFonts w:ascii="Courier New" w:eastAsia="Times New Roman" w:hAnsi="Courier New" w:cs="Courier New"/>
+          <w:color w:val="C678DD"/>
+          <w:sz w:val="20"/>
+          <w:szCs w:val="20"/>
+        </w:rPr>
+        <w:t xml:space="preserve">from </w:t>
+      </w:r>
+      <w:proofErr w:type="spellStart"/>
+      <w:r>
+        <w:rPr>
+          <w:rFonts w:ascii="Courier New" w:eastAsia="Times New Roman" w:hAnsi="Courier New" w:cs="Courier New"/>
+          <w:color w:val="ABB2BF"/>
+          <w:sz w:val="20"/>
+          <w:szCs w:val="20"/>
+        </w:rPr>
+        <w:t>rest_framework</w:t>
+      </w:r>
+      <w:proofErr w:type="spellEnd"/>
+      <w:r>
+        <w:rPr>
+          <w:rFonts w:ascii="Courier New" w:eastAsia="Times New Roman" w:hAnsi="Courier New" w:cs="Courier New"/>
+          <w:color w:val="ABB2BF"/>
+          <w:sz w:val="20"/>
+          <w:szCs w:val="20"/>
+        </w:rPr>
+        <w:t xml:space="preserve"> </w:t>
+      </w:r>
+      <w:r>
+        <w:rPr>
+          <w:rFonts w:ascii="Courier New" w:eastAsia="Times New Roman" w:hAnsi="Courier New" w:cs="Courier New"/>
+          <w:color w:val="C678DD"/>
+          <w:sz w:val="20"/>
+          <w:szCs w:val="20"/>
+        </w:rPr>
+        <w:t xml:space="preserve">import </w:t>
+      </w:r>
+      <w:proofErr w:type="spellStart"/>
+      <w:r>
+        <w:rPr>
+          <w:rFonts w:ascii="Courier New" w:eastAsia="Times New Roman" w:hAnsi="Courier New" w:cs="Courier New"/>
+          <w:color w:val="ABB2BF"/>
+          <w:sz w:val="20"/>
+          <w:szCs w:val="20"/>
+        </w:rPr>
+        <w:t>serializers</w:t>
+      </w:r>
+      <w:proofErr w:type="spellEnd"/>
+      <w:r>
+        <w:rPr>
+          <w:rFonts w:ascii="Courier New" w:eastAsia="Times New Roman" w:hAnsi="Courier New" w:cs="Courier New"/>
+          <w:color w:val="ABB2BF"/>
+          <w:sz w:val="20"/>
+          <w:szCs w:val="20"/>
+        </w:rPr>
+        <w:br/>
+      </w:r>
+      <w:r>
+        <w:rPr>
+          <w:rFonts w:ascii="Courier New" w:eastAsia="Times New Roman" w:hAnsi="Courier New" w:cs="Courier New"/>
+          <w:color w:val="C678DD"/>
+          <w:sz w:val="20"/>
+          <w:szCs w:val="20"/>
+        </w:rPr>
+        <w:t xml:space="preserve">from </w:t>
+      </w:r>
+      <w:r>
+        <w:rPr>
+          <w:rFonts w:ascii="Courier New" w:eastAsia="Times New Roman" w:hAnsi="Courier New" w:cs="Courier New"/>
+          <w:color w:val="ABB2BF"/>
+          <w:sz w:val="20"/>
+          <w:szCs w:val="20"/>
+        </w:rPr>
+        <w:t xml:space="preserve">.models </w:t>
+      </w:r>
+      <w:r>
+        <w:rPr>
+          <w:rFonts w:ascii="Courier New" w:eastAsia="Times New Roman" w:hAnsi="Courier New" w:cs="Courier New"/>
+          <w:color w:val="C678DD"/>
+          <w:sz w:val="20"/>
+          <w:szCs w:val="20"/>
+        </w:rPr>
+        <w:t xml:space="preserve">import </w:t>
+      </w:r>
+      <w:r>
+        <w:rPr>
+          <w:rFonts w:ascii="Courier New" w:eastAsia="Times New Roman" w:hAnsi="Courier New" w:cs="Courier New"/>
+          <w:color w:val="ABB2BF"/>
+          <w:sz w:val="20"/>
+          <w:szCs w:val="20"/>
+        </w:rPr>
+        <w:t xml:space="preserve">Book, </w:t>
+      </w:r>
+      <w:proofErr w:type="spellStart"/>
+      <w:r>
+        <w:rPr>
+          <w:rFonts w:ascii="Courier New" w:eastAsia="Times New Roman" w:hAnsi="Courier New" w:cs="Courier New"/>
+          <w:color w:val="ABB2BF"/>
+          <w:sz w:val="20"/>
+          <w:szCs w:val="20"/>
+        </w:rPr>
+        <w:t>BookNumber</w:t>
+      </w:r>
+      <w:proofErr w:type="spellEnd"/>
+      <w:r>
+        <w:rPr>
+          <w:rFonts w:ascii="Courier New" w:eastAsia="Times New Roman" w:hAnsi="Courier New" w:cs="Courier New"/>
+          <w:color w:val="ABB2BF"/>
+          <w:sz w:val="20"/>
+          <w:szCs w:val="20"/>
+        </w:rPr>
+        <w:br/>
+      </w:r>
+      <w:r>
+        <w:rPr>
+          <w:rFonts w:ascii="Courier New" w:eastAsia="Times New Roman" w:hAnsi="Courier New" w:cs="Courier New"/>
+          <w:color w:val="ABB2BF"/>
+          <w:sz w:val="20"/>
+          <w:szCs w:val="20"/>
+        </w:rPr>
+        <w:br/>
+      </w:r>
+      <w:r>
+        <w:rPr>
+          <w:rFonts w:ascii="Courier New" w:eastAsia="Times New Roman" w:hAnsi="Courier New" w:cs="Courier New"/>
+          <w:color w:val="ABB2BF"/>
+          <w:sz w:val="20"/>
+          <w:szCs w:val="20"/>
+        </w:rPr>
+        <w:br/>
+      </w:r>
+      <w:r>
+        <w:rPr>
+          <w:rFonts w:ascii="Courier New" w:eastAsia="Times New Roman" w:hAnsi="Courier New" w:cs="Courier New"/>
+          <w:color w:val="C678DD"/>
+          <w:sz w:val="20"/>
+          <w:szCs w:val="20"/>
+        </w:rPr>
+        <w:t xml:space="preserve">class </w:t>
+      </w:r>
+      <w:proofErr w:type="spellStart"/>
+      <w:r>
+        <w:rPr>
+          <w:rFonts w:ascii="Courier New" w:eastAsia="Times New Roman" w:hAnsi="Courier New" w:cs="Courier New"/>
+          <w:color w:val="E5C07B"/>
+          <w:sz w:val="20"/>
+          <w:szCs w:val="20"/>
+        </w:rPr>
+        <w:t>BookNumberSerializer</w:t>
+      </w:r>
+      <w:proofErr w:type="spellEnd"/>
+      <w:r>
+        <w:rPr>
+          <w:rFonts w:ascii="Courier New" w:eastAsia="Times New Roman" w:hAnsi="Courier New" w:cs="Courier New"/>
+          <w:color w:val="ABB2BF"/>
+          <w:sz w:val="20"/>
+          <w:szCs w:val="20"/>
+        </w:rPr>
+        <w:t>(</w:t>
+      </w:r>
+      <w:proofErr w:type="spellStart"/>
+      <w:r>
+        <w:rPr>
+          <w:rFonts w:ascii="Courier New" w:eastAsia="Times New Roman" w:hAnsi="Courier New" w:cs="Courier New"/>
+          <w:color w:val="ABB2BF"/>
+          <w:sz w:val="20"/>
+          <w:szCs w:val="20"/>
+        </w:rPr>
+        <w:t>serializers.ModelSerializer</w:t>
+      </w:r>
+      <w:proofErr w:type="spellEnd"/>
+      <w:r>
+        <w:rPr>
+          <w:rFonts w:ascii="Courier New" w:eastAsia="Times New Roman" w:hAnsi="Courier New" w:cs="Courier New"/>
+          <w:color w:val="ABB2BF"/>
+          <w:sz w:val="20"/>
+          <w:szCs w:val="20"/>
+        </w:rPr>
+        <w:t>):</w:t>
+      </w:r>
+      <w:r>
+        <w:rPr>
+          <w:rFonts w:ascii="Courier New" w:eastAsia="Times New Roman" w:hAnsi="Courier New" w:cs="Courier New"/>
+          <w:color w:val="ABB2BF"/>
+          <w:sz w:val="20"/>
+          <w:szCs w:val="20"/>
+        </w:rPr>
+        <w:br/>
+        <w:t xml:space="preserve">    </w:t>
+      </w:r>
+      <w:r>
+        <w:rPr>
+          <w:rFonts w:ascii="Courier New" w:eastAsia="Times New Roman" w:hAnsi="Courier New" w:cs="Courier New"/>
+          <w:color w:val="C678DD"/>
+          <w:sz w:val="20"/>
+          <w:szCs w:val="20"/>
+        </w:rPr>
+        <w:t xml:space="preserve">class </w:t>
+      </w:r>
+      <w:r>
+        <w:rPr>
+          <w:rFonts w:ascii="Courier New" w:eastAsia="Times New Roman" w:hAnsi="Courier New" w:cs="Courier New"/>
+          <w:color w:val="E5C07B"/>
+          <w:sz w:val="20"/>
+          <w:szCs w:val="20"/>
+        </w:rPr>
+        <w:t>Meta</w:t>
+      </w:r>
+      <w:r>
+        <w:rPr>
+          <w:rFonts w:ascii="Courier New" w:eastAsia="Times New Roman" w:hAnsi="Courier New" w:cs="Courier New"/>
+          <w:color w:val="ABB2BF"/>
+          <w:sz w:val="20"/>
+          <w:szCs w:val="20"/>
+        </w:rPr>
+        <w:t>:</w:t>
+      </w:r>
+      <w:r>
+        <w:rPr>
+          <w:rFonts w:ascii="Courier New" w:eastAsia="Times New Roman" w:hAnsi="Courier New" w:cs="Courier New"/>
+          <w:color w:val="ABB2BF"/>
+          <w:sz w:val="20"/>
+          <w:szCs w:val="20"/>
+        </w:rPr>
+        <w:br/>
+        <w:t xml:space="preserve">        model = </w:t>
+      </w:r>
+      <w:proofErr w:type="spellStart"/>
+      <w:r>
+        <w:rPr>
+          <w:rFonts w:ascii="Courier New" w:eastAsia="Times New Roman" w:hAnsi="Courier New" w:cs="Courier New"/>
+          <w:color w:val="ABB2BF"/>
+          <w:sz w:val="20"/>
+          <w:szCs w:val="20"/>
+        </w:rPr>
+        <w:t>BookNumber</w:t>
+      </w:r>
+      <w:proofErr w:type="spellEnd"/>
+      <w:r>
+        <w:rPr>
+          <w:rFonts w:ascii="Courier New" w:eastAsia="Times New Roman" w:hAnsi="Courier New" w:cs="Courier New"/>
+          <w:color w:val="ABB2BF"/>
+          <w:sz w:val="20"/>
+          <w:szCs w:val="20"/>
+        </w:rPr>
+        <w:br/>
+        <w:t xml:space="preserve">        fields = [</w:t>
+      </w:r>
+      <w:r>
+        <w:rPr>
+          <w:rFonts w:ascii="Courier New" w:eastAsia="Times New Roman" w:hAnsi="Courier New" w:cs="Courier New"/>
+          <w:color w:val="98C379"/>
+          <w:sz w:val="20"/>
+          <w:szCs w:val="20"/>
+        </w:rPr>
+        <w:t>'id'</w:t>
+      </w:r>
+      <w:r>
+        <w:rPr>
+          <w:rFonts w:ascii="Courier New" w:eastAsia="Times New Roman" w:hAnsi="Courier New" w:cs="Courier New"/>
+          <w:color w:val="ABB2BF"/>
+          <w:sz w:val="20"/>
+          <w:szCs w:val="20"/>
+        </w:rPr>
+        <w:t xml:space="preserve">, </w:t>
+      </w:r>
+      <w:r>
+        <w:rPr>
+          <w:rFonts w:ascii="Courier New" w:eastAsia="Times New Roman" w:hAnsi="Courier New" w:cs="Courier New"/>
+          <w:color w:val="98C379"/>
+          <w:sz w:val="20"/>
+          <w:szCs w:val="20"/>
+        </w:rPr>
+        <w:t>'isbn_10'</w:t>
+      </w:r>
+      <w:r>
+        <w:rPr>
+          <w:rFonts w:ascii="Courier New" w:eastAsia="Times New Roman" w:hAnsi="Courier New" w:cs="Courier New"/>
+          <w:color w:val="ABB2BF"/>
+          <w:sz w:val="20"/>
+          <w:szCs w:val="20"/>
+        </w:rPr>
+        <w:t>,</w:t>
+      </w:r>
+      <w:r>
+        <w:rPr>
+          <w:rFonts w:ascii="Courier New" w:eastAsia="Times New Roman" w:hAnsi="Courier New" w:cs="Courier New"/>
+          <w:color w:val="98C379"/>
+          <w:sz w:val="20"/>
+          <w:szCs w:val="20"/>
+        </w:rPr>
+        <w:t>'isbn_13'</w:t>
+      </w:r>
+      <w:r>
+        <w:rPr>
+          <w:rFonts w:ascii="Courier New" w:eastAsia="Times New Roman" w:hAnsi="Courier New" w:cs="Courier New"/>
+          <w:color w:val="ABB2BF"/>
+          <w:sz w:val="20"/>
+          <w:szCs w:val="20"/>
+        </w:rPr>
+        <w:t>]</w:t>
+      </w:r>
+      <w:r>
+        <w:rPr>
+          <w:rFonts w:ascii="Courier New" w:eastAsia="Times New Roman" w:hAnsi="Courier New" w:cs="Courier New"/>
+          <w:color w:val="ABB2BF"/>
+          <w:sz w:val="20"/>
+          <w:szCs w:val="20"/>
+        </w:rPr>
+        <w:br/>
+      </w:r>
+      <w:r>
+        <w:rPr>
+          <w:rFonts w:ascii="Courier New" w:eastAsia="Times New Roman" w:hAnsi="Courier New" w:cs="Courier New"/>
+          <w:color w:val="ABB2BF"/>
+          <w:sz w:val="20"/>
+          <w:szCs w:val="20"/>
+        </w:rPr>
+        <w:br/>
+      </w:r>
+      <w:r>
+        <w:rPr>
+          <w:rFonts w:ascii="Courier New" w:eastAsia="Times New Roman" w:hAnsi="Courier New" w:cs="Courier New"/>
+          <w:color w:val="C678DD"/>
+          <w:sz w:val="20"/>
+          <w:szCs w:val="20"/>
+        </w:rPr>
+        <w:t xml:space="preserve">class </w:t>
+      </w:r>
+      <w:proofErr w:type="spellStart"/>
+      <w:r>
+        <w:rPr>
+          <w:rFonts w:ascii="Courier New" w:eastAsia="Times New Roman" w:hAnsi="Courier New" w:cs="Courier New"/>
+          <w:color w:val="E5C07B"/>
+          <w:sz w:val="20"/>
+          <w:szCs w:val="20"/>
+        </w:rPr>
+        <w:t>BookSerializer</w:t>
+      </w:r>
+      <w:proofErr w:type="spellEnd"/>
+      <w:r>
+        <w:rPr>
+          <w:rFonts w:ascii="Courier New" w:eastAsia="Times New Roman" w:hAnsi="Courier New" w:cs="Courier New"/>
+          <w:color w:val="ABB2BF"/>
+          <w:sz w:val="20"/>
+          <w:szCs w:val="20"/>
+        </w:rPr>
+        <w:t>(</w:t>
+      </w:r>
+      <w:proofErr w:type="spellStart"/>
+      <w:r>
+        <w:rPr>
+          <w:rFonts w:ascii="Courier New" w:eastAsia="Times New Roman" w:hAnsi="Courier New" w:cs="Courier New"/>
+          <w:color w:val="ABB2BF"/>
+          <w:sz w:val="20"/>
+          <w:szCs w:val="20"/>
+        </w:rPr>
+        <w:t>serializers.ModelSerializer</w:t>
+      </w:r>
+      <w:proofErr w:type="spellEnd"/>
+      <w:r>
+        <w:rPr>
+          <w:rFonts w:ascii="Courier New" w:eastAsia="Times New Roman" w:hAnsi="Courier New" w:cs="Courier New"/>
+          <w:color w:val="ABB2BF"/>
+          <w:sz w:val="20"/>
+          <w:szCs w:val="20"/>
+        </w:rPr>
+        <w:t>):</w:t>
+      </w:r>
+      <w:r>
+        <w:rPr>
+          <w:rFonts w:ascii="Courier New" w:eastAsia="Times New Roman" w:hAnsi="Courier New" w:cs="Courier New"/>
+          <w:color w:val="ABB2BF"/>
+          <w:sz w:val="20"/>
+          <w:szCs w:val="20"/>
+        </w:rPr>
+        <w:br/>
+      </w:r>
+      <w:r>
+        <w:rPr>
+          <w:rFonts w:ascii="Courier New" w:eastAsia="Times New Roman" w:hAnsi="Courier New" w:cs="Courier New"/>
+          <w:color w:val="ABB2BF"/>
+          <w:sz w:val="20"/>
+          <w:szCs w:val="20"/>
+        </w:rPr>
+        <w:br/>
+        <w:t xml:space="preserve">    number = </w:t>
+      </w:r>
+      <w:proofErr w:type="spellStart"/>
+      <w:r>
+        <w:rPr>
+          <w:rFonts w:ascii="Courier New" w:eastAsia="Times New Roman" w:hAnsi="Courier New" w:cs="Courier New"/>
+          <w:color w:val="61AFEF"/>
+          <w:sz w:val="20"/>
+          <w:szCs w:val="20"/>
+        </w:rPr>
+        <w:t>BookNumberSerializer</w:t>
+      </w:r>
+      <w:proofErr w:type="spellEnd"/>
+      <w:r>
+        <w:rPr>
+          <w:rFonts w:ascii="Courier New" w:eastAsia="Times New Roman" w:hAnsi="Courier New" w:cs="Courier New"/>
+          <w:color w:val="ABB2BF"/>
+          <w:sz w:val="20"/>
+          <w:szCs w:val="20"/>
+        </w:rPr>
+        <w:t>(</w:t>
+      </w:r>
+      <w:r>
+        <w:rPr>
+          <w:rFonts w:ascii="Courier New" w:eastAsia="Times New Roman" w:hAnsi="Courier New" w:cs="Courier New"/>
+          <w:color w:val="D19A66"/>
+          <w:sz w:val="20"/>
+          <w:szCs w:val="20"/>
+        </w:rPr>
+        <w:t>many</w:t>
+      </w:r>
+      <w:r>
+        <w:rPr>
+          <w:rFonts w:ascii="Courier New" w:eastAsia="Times New Roman" w:hAnsi="Courier New" w:cs="Courier New"/>
+          <w:color w:val="ABB2BF"/>
+          <w:sz w:val="20"/>
+          <w:szCs w:val="20"/>
+        </w:rPr>
+        <w:t>=</w:t>
+      </w:r>
+      <w:r>
+        <w:rPr>
+          <w:rFonts w:ascii="Courier New" w:eastAsia="Times New Roman" w:hAnsi="Courier New" w:cs="Courier New"/>
+          <w:color w:val="C678DD"/>
+          <w:sz w:val="20"/>
+          <w:szCs w:val="20"/>
+        </w:rPr>
+        <w:t>False</w:t>
+      </w:r>
+      <w:r>
+        <w:rPr>
+          <w:rFonts w:ascii="Courier New" w:eastAsia="Times New Roman" w:hAnsi="Courier New" w:cs="Courier New"/>
+          <w:color w:val="ABB2BF"/>
+          <w:sz w:val="20"/>
+          <w:szCs w:val="20"/>
+        </w:rPr>
+        <w:t>)</w:t>
+      </w:r>
+      <w:r>
+        <w:rPr>
+          <w:rFonts w:ascii="Courier New" w:eastAsia="Times New Roman" w:hAnsi="Courier New" w:cs="Courier New"/>
+          <w:color w:val="ABB2BF"/>
+          <w:sz w:val="20"/>
+          <w:szCs w:val="20"/>
+        </w:rPr>
+        <w:br/>
+        <w:t xml:space="preserve">    </w:t>
+      </w:r>
+      <w:r>
+        <w:rPr>
+          <w:rFonts w:ascii="Courier New" w:eastAsia="Times New Roman" w:hAnsi="Courier New" w:cs="Courier New"/>
+          <w:color w:val="C678DD"/>
+          <w:sz w:val="20"/>
+          <w:szCs w:val="20"/>
+        </w:rPr>
+        <w:t xml:space="preserve">class </w:t>
+      </w:r>
+      <w:r>
+        <w:rPr>
+          <w:rFonts w:ascii="Courier New" w:eastAsia="Times New Roman" w:hAnsi="Courier New" w:cs="Courier New"/>
+          <w:color w:val="E5C07B"/>
+          <w:sz w:val="20"/>
+          <w:szCs w:val="20"/>
+        </w:rPr>
+        <w:t>Meta</w:t>
+      </w:r>
+      <w:r>
+        <w:rPr>
+          <w:rFonts w:ascii="Courier New" w:eastAsia="Times New Roman" w:hAnsi="Courier New" w:cs="Courier New"/>
+          <w:color w:val="ABB2BF"/>
+          <w:sz w:val="20"/>
+          <w:szCs w:val="20"/>
+        </w:rPr>
+        <w:t>:</w:t>
+      </w:r>
+      <w:r>
+        <w:rPr>
+          <w:rFonts w:ascii="Courier New" w:eastAsia="Times New Roman" w:hAnsi="Courier New" w:cs="Courier New"/>
+          <w:color w:val="ABB2BF"/>
+          <w:sz w:val="20"/>
+          <w:szCs w:val="20"/>
+        </w:rPr>
+        <w:br/>
+        <w:t xml:space="preserve">        model = Book</w:t>
+      </w:r>
+      <w:r>
+        <w:rPr>
+          <w:rFonts w:ascii="Courier New" w:eastAsia="Times New Roman" w:hAnsi="Courier New" w:cs="Courier New"/>
+          <w:color w:val="ABB2BF"/>
+          <w:sz w:val="20"/>
+          <w:szCs w:val="20"/>
+        </w:rPr>
+        <w:br/>
+        <w:t xml:space="preserve">        fields = [</w:t>
+      </w:r>
+      <w:r>
+        <w:rPr>
+          <w:rFonts w:ascii="Courier New" w:eastAsia="Times New Roman" w:hAnsi="Courier New" w:cs="Courier New"/>
+          <w:color w:val="98C379"/>
+          <w:sz w:val="20"/>
+          <w:szCs w:val="20"/>
+        </w:rPr>
+        <w:t>'id'</w:t>
+      </w:r>
+      <w:r>
+        <w:rPr>
+          <w:rFonts w:ascii="Courier New" w:eastAsia="Times New Roman" w:hAnsi="Courier New" w:cs="Courier New"/>
+          <w:color w:val="ABB2BF"/>
+          <w:sz w:val="20"/>
+          <w:szCs w:val="20"/>
+        </w:rPr>
+        <w:t xml:space="preserve">, </w:t>
+      </w:r>
+      <w:r>
+        <w:rPr>
+          <w:rFonts w:ascii="Courier New" w:eastAsia="Times New Roman" w:hAnsi="Courier New" w:cs="Courier New"/>
+          <w:color w:val="98C379"/>
+          <w:sz w:val="20"/>
+          <w:szCs w:val="20"/>
+        </w:rPr>
+        <w:t>'</w:t>
+      </w:r>
+      <w:proofErr w:type="spellStart"/>
+      <w:r>
+        <w:rPr>
+          <w:rFonts w:ascii="Courier New" w:eastAsia="Times New Roman" w:hAnsi="Courier New" w:cs="Courier New"/>
+          <w:color w:val="98C379"/>
+          <w:sz w:val="20"/>
+          <w:szCs w:val="20"/>
+        </w:rPr>
+        <w:t>title'</w:t>
+      </w:r>
+      <w:r>
+        <w:rPr>
+          <w:rFonts w:ascii="Courier New" w:eastAsia="Times New Roman" w:hAnsi="Courier New" w:cs="Courier New"/>
+          <w:color w:val="ABB2BF"/>
+          <w:sz w:val="20"/>
+          <w:szCs w:val="20"/>
+        </w:rPr>
+        <w:t>,</w:t>
+      </w:r>
+      <w:r>
+        <w:rPr>
+          <w:rFonts w:ascii="Courier New" w:eastAsia="Times New Roman" w:hAnsi="Courier New" w:cs="Courier New"/>
+          <w:color w:val="98C379"/>
+          <w:sz w:val="20"/>
+          <w:szCs w:val="20"/>
+        </w:rPr>
+        <w:t>'description</w:t>
+      </w:r>
+      <w:proofErr w:type="spellEnd"/>
+      <w:r>
+        <w:rPr>
+          <w:rFonts w:ascii="Courier New" w:eastAsia="Times New Roman" w:hAnsi="Courier New" w:cs="Courier New"/>
+          <w:color w:val="98C379"/>
+          <w:sz w:val="20"/>
+          <w:szCs w:val="20"/>
+        </w:rPr>
+        <w:t>'</w:t>
+      </w:r>
+      <w:r>
+        <w:rPr>
+          <w:rFonts w:ascii="Courier New" w:eastAsia="Times New Roman" w:hAnsi="Courier New" w:cs="Courier New"/>
+          <w:color w:val="ABB2BF"/>
+          <w:sz w:val="20"/>
+          <w:szCs w:val="20"/>
+        </w:rPr>
+        <w:t xml:space="preserve">, </w:t>
+      </w:r>
+      <w:r>
+        <w:rPr>
+          <w:rFonts w:ascii="Courier New" w:eastAsia="Times New Roman" w:hAnsi="Courier New" w:cs="Courier New"/>
+          <w:color w:val="98C379"/>
+          <w:sz w:val="20"/>
+          <w:szCs w:val="20"/>
+        </w:rPr>
+        <w:t>'price'</w:t>
+      </w:r>
+      <w:r>
+        <w:rPr>
+          <w:rFonts w:ascii="Courier New" w:eastAsia="Times New Roman" w:hAnsi="Courier New" w:cs="Courier New"/>
+          <w:color w:val="ABB2BF"/>
+          <w:sz w:val="20"/>
+          <w:szCs w:val="20"/>
+        </w:rPr>
+        <w:t xml:space="preserve">, </w:t>
+      </w:r>
+      <w:r>
+        <w:rPr>
+          <w:rFonts w:ascii="Courier New" w:eastAsia="Times New Roman" w:hAnsi="Courier New" w:cs="Courier New"/>
+          <w:color w:val="98C379"/>
+          <w:sz w:val="20"/>
+          <w:szCs w:val="20"/>
+        </w:rPr>
+        <w:t>'published'</w:t>
+      </w:r>
+      <w:r>
+        <w:rPr>
+          <w:rFonts w:ascii="Courier New" w:eastAsia="Times New Roman" w:hAnsi="Courier New" w:cs="Courier New"/>
+          <w:color w:val="ABB2BF"/>
+          <w:sz w:val="20"/>
+          <w:szCs w:val="20"/>
+        </w:rPr>
+        <w:t>,</w:t>
+      </w:r>
+      <w:r>
+        <w:rPr>
+          <w:rFonts w:ascii="Courier New" w:eastAsia="Times New Roman" w:hAnsi="Courier New" w:cs="Courier New"/>
+          <w:color w:val="ABB2BF"/>
+          <w:sz w:val="20"/>
+          <w:szCs w:val="20"/>
+        </w:rPr>
+        <w:br/>
+        <w:t xml:space="preserve">                                                </w:t>
+      </w:r>
+      <w:r>
+        <w:rPr>
+          <w:rFonts w:ascii="Courier New" w:eastAsia="Times New Roman" w:hAnsi="Courier New" w:cs="Courier New"/>
+          <w:color w:val="98C379"/>
+          <w:sz w:val="20"/>
+          <w:szCs w:val="20"/>
+        </w:rPr>
+        <w:t>'</w:t>
+      </w:r>
+      <w:proofErr w:type="spellStart"/>
+      <w:r>
+        <w:rPr>
+          <w:rFonts w:ascii="Courier New" w:eastAsia="Times New Roman" w:hAnsi="Courier New" w:cs="Courier New"/>
+          <w:color w:val="98C379"/>
+          <w:sz w:val="20"/>
+          <w:szCs w:val="20"/>
+        </w:rPr>
+        <w:t>is_published</w:t>
+      </w:r>
+      <w:proofErr w:type="spellEnd"/>
+      <w:r>
+        <w:rPr>
+          <w:rFonts w:ascii="Courier New" w:eastAsia="Times New Roman" w:hAnsi="Courier New" w:cs="Courier New"/>
+          <w:color w:val="98C379"/>
+          <w:sz w:val="20"/>
+          <w:szCs w:val="20"/>
+        </w:rPr>
+        <w:t>'</w:t>
+      </w:r>
+      <w:r>
+        <w:rPr>
+          <w:rFonts w:ascii="Courier New" w:eastAsia="Times New Roman" w:hAnsi="Courier New" w:cs="Courier New"/>
+          <w:color w:val="ABB2BF"/>
+          <w:sz w:val="20"/>
+          <w:szCs w:val="20"/>
+        </w:rPr>
+        <w:t xml:space="preserve">, </w:t>
+      </w:r>
+      <w:r>
+        <w:rPr>
+          <w:rFonts w:ascii="Courier New" w:eastAsia="Times New Roman" w:hAnsi="Courier New" w:cs="Courier New"/>
+          <w:color w:val="98C379"/>
+          <w:sz w:val="20"/>
+          <w:szCs w:val="20"/>
+        </w:rPr>
+        <w:t>'number'</w:t>
+      </w:r>
+      <w:r>
+        <w:rPr>
+          <w:rFonts w:ascii="Courier New" w:eastAsia="Times New Roman" w:hAnsi="Courier New" w:cs="Courier New"/>
+          <w:color w:val="ABB2BF"/>
+          <w:sz w:val="20"/>
+          <w:szCs w:val="20"/>
+        </w:rPr>
+        <w:t>]</w:t>
+      </w:r>
+    </w:p>
+    <w:p>
+      <w:pPr>
+        <w:rPr>
+          <w:sz w:val="28"/>
+          <w:szCs w:val="28"/>
+        </w:rPr>
+      </w:pPr>
+    </w:p>
+    <w:p>
+      <w:pPr>
+        <w:rPr>
+          <w:sz w:val="28"/>
+          <w:szCs w:val="28"/>
+        </w:rPr>
+      </w:pPr>
+      <w:r>
+        <w:rPr>
+          <w:sz w:val="28"/>
+          <w:szCs w:val="28"/>
+        </w:rPr>
+        <w:t>finally we can see id, isbn</w:t>
+      </w:r>
+      <w:r>
+        <w:rPr>
+          <w:sz w:val="28"/>
+          <w:szCs w:val="28"/>
+        </w:rPr>
+        <w:t>10 and 13</w:t>
       </w:r>
       <w:bookmarkStart w:id="0" w:name="_GoBack"/>
       <w:bookmarkEnd w:id="0"/>
+      <w:r>
+        <w:rPr>
+          <w:sz w:val="28"/>
+          <w:szCs w:val="28"/>
+        </w:rPr>
+        <w:t xml:space="preserve"> number also.</w:t>
+      </w:r>
     </w:p>
     <w:sectPr>
       <w:pgSz w:w="12240" w:h="15840"/>
@@ -18796,8 +22358,124 @@
       </w:pPr>
     </w:lvl>
   </w:abstractNum>
+  <w:abstractNum w:abstractNumId="1" w15:restartNumberingAfterBreak="0">
+    <w:nsid w:val="4CD2533B"/>
+    <w:multiLevelType w:val="hybridMultilevel"/>
+    <w:tmpl w:val="AA040D70"/>
+    <w:lvl w:ilvl="0" w:tplc="04090001">
+      <w:start w:val="1"/>
+      <w:numFmt w:val="bullet"/>
+      <w:lvlText w:val=""/>
+      <w:lvlJc w:val="left"/>
+      <w:pPr>
+        <w:ind w:left="720" w:hanging="360"/>
+      </w:pPr>
+      <w:rPr>
+        <w:rFonts w:ascii="Symbol" w:hAnsi="Symbol" w:hint="default"/>
+      </w:rPr>
+    </w:lvl>
+    <w:lvl w:ilvl="1" w:tplc="04090003" w:tentative="1">
+      <w:start w:val="1"/>
+      <w:numFmt w:val="bullet"/>
+      <w:lvlText w:val="o"/>
+      <w:lvlJc w:val="left"/>
+      <w:pPr>
+        <w:ind w:left="1440" w:hanging="360"/>
+      </w:pPr>
+      <w:rPr>
+        <w:rFonts w:ascii="Courier New" w:hAnsi="Courier New" w:cs="Courier New" w:hint="default"/>
+      </w:rPr>
+    </w:lvl>
+    <w:lvl w:ilvl="2" w:tplc="04090005" w:tentative="1">
+      <w:start w:val="1"/>
+      <w:numFmt w:val="bullet"/>
+      <w:lvlText w:val=""/>
+      <w:lvlJc w:val="left"/>
+      <w:pPr>
+        <w:ind w:left="2160" w:hanging="360"/>
+      </w:pPr>
+      <w:rPr>
+        <w:rFonts w:ascii="Wingdings" w:hAnsi="Wingdings" w:hint="default"/>
+      </w:rPr>
+    </w:lvl>
+    <w:lvl w:ilvl="3" w:tplc="04090001" w:tentative="1">
+      <w:start w:val="1"/>
+      <w:numFmt w:val="bullet"/>
+      <w:lvlText w:val=""/>
+      <w:lvlJc w:val="left"/>
+      <w:pPr>
+        <w:ind w:left="2880" w:hanging="360"/>
+      </w:pPr>
+      <w:rPr>
+        <w:rFonts w:ascii="Symbol" w:hAnsi="Symbol" w:hint="default"/>
+      </w:rPr>
+    </w:lvl>
+    <w:lvl w:ilvl="4" w:tplc="04090003" w:tentative="1">
+      <w:start w:val="1"/>
+      <w:numFmt w:val="bullet"/>
+      <w:lvlText w:val="o"/>
+      <w:lvlJc w:val="left"/>
+      <w:pPr>
+        <w:ind w:left="3600" w:hanging="360"/>
+      </w:pPr>
+      <w:rPr>
+        <w:rFonts w:ascii="Courier New" w:hAnsi="Courier New" w:cs="Courier New" w:hint="default"/>
+      </w:rPr>
+    </w:lvl>
+    <w:lvl w:ilvl="5" w:tplc="04090005" w:tentative="1">
+      <w:start w:val="1"/>
+      <w:numFmt w:val="bullet"/>
+      <w:lvlText w:val=""/>
+      <w:lvlJc w:val="left"/>
+      <w:pPr>
+        <w:ind w:left="4320" w:hanging="360"/>
+      </w:pPr>
+      <w:rPr>
+        <w:rFonts w:ascii="Wingdings" w:hAnsi="Wingdings" w:hint="default"/>
+      </w:rPr>
+    </w:lvl>
+    <w:lvl w:ilvl="6" w:tplc="04090001" w:tentative="1">
+      <w:start w:val="1"/>
+      <w:numFmt w:val="bullet"/>
+      <w:lvlText w:val=""/>
+      <w:lvlJc w:val="left"/>
+      <w:pPr>
+        <w:ind w:left="5040" w:hanging="360"/>
+      </w:pPr>
+      <w:rPr>
+        <w:rFonts w:ascii="Symbol" w:hAnsi="Symbol" w:hint="default"/>
+      </w:rPr>
+    </w:lvl>
+    <w:lvl w:ilvl="7" w:tplc="04090003" w:tentative="1">
+      <w:start w:val="1"/>
+      <w:numFmt w:val="bullet"/>
+      <w:lvlText w:val="o"/>
+      <w:lvlJc w:val="left"/>
+      <w:pPr>
+        <w:ind w:left="5760" w:hanging="360"/>
+      </w:pPr>
+      <w:rPr>
+        <w:rFonts w:ascii="Courier New" w:hAnsi="Courier New" w:cs="Courier New" w:hint="default"/>
+      </w:rPr>
+    </w:lvl>
+    <w:lvl w:ilvl="8" w:tplc="04090005" w:tentative="1">
+      <w:start w:val="1"/>
+      <w:numFmt w:val="bullet"/>
+      <w:lvlText w:val=""/>
+      <w:lvlJc w:val="left"/>
+      <w:pPr>
+        <w:ind w:left="6480" w:hanging="360"/>
+      </w:pPr>
+      <w:rPr>
+        <w:rFonts w:ascii="Wingdings" w:hAnsi="Wingdings" w:hint="default"/>
+      </w:rPr>
+    </w:lvl>
+  </w:abstractNum>
   <w:num w:numId="1">
     <w:abstractNumId w:val="0"/>
+  </w:num>
+  <w:num w:numId="2">
+    <w:abstractNumId w:val="1"/>
   </w:num>
 </w:numbering>
 </file>

</xml_diff>